<commit_message>
Fixed typo on the code review form
</commit_message>
<xml_diff>
--- a/Labs/Lab04/Lab04_CodeReviewForm.docx
+++ b/Labs/Lab04/Lab04_CodeReviewForm.docx
@@ -363,15 +363,15 @@
         <w:tblLook w:val="0000" w:noVBand="0" w:noHBand="0" w:lastColumn="0" w:firstColumn="0" w:lastRow="0" w:firstRow="0"/>
       </w:tblPr>
       <w:tblGrid>
-        <w:gridCol w:w="8640"/>
-        <w:gridCol w:w="720"/>
+        <w:gridCol w:w="8639"/>
+        <w:gridCol w:w="721"/>
         <w:gridCol w:w="720"/>
       </w:tblGrid>
       <w:tr>
         <w:trPr/>
         <w:tc>
           <w:tcPr>
-            <w:tcW w:w="8640" w:type="dxa"/>
+            <w:tcW w:w="8639" w:type="dxa"/>
             <w:tcBorders>
               <w:top w:val="single" w:sz="4" w:space="0" w:color="000000"/>
               <w:start w:val="single" w:sz="4" w:space="0" w:color="000000"/>
@@ -404,7 +404,7 @@
         </w:tc>
         <w:tc>
           <w:tcPr>
-            <w:tcW w:w="720" w:type="dxa"/>
+            <w:tcW w:w="721" w:type="dxa"/>
             <w:tcBorders>
               <w:top w:val="single" w:sz="4" w:space="0" w:color="000000"/>
               <w:start w:val="single" w:sz="4" w:space="0" w:color="000000"/>
@@ -469,7 +469,7 @@
         <w:trPr/>
         <w:tc>
           <w:tcPr>
-            <w:tcW w:w="8640" w:type="dxa"/>
+            <w:tcW w:w="8639" w:type="dxa"/>
             <w:tcBorders>
               <w:top w:val="single" w:sz="4" w:space="0" w:color="000000"/>
               <w:start w:val="single" w:sz="4" w:space="0" w:color="000000"/>
@@ -494,7 +494,7 @@
         </w:tc>
         <w:tc>
           <w:tcPr>
-            <w:tcW w:w="720" w:type="dxa"/>
+            <w:tcW w:w="721" w:type="dxa"/>
             <w:tcBorders>
               <w:top w:val="single" w:sz="4" w:space="0" w:color="000000"/>
               <w:start w:val="single" w:sz="4" w:space="0" w:color="000000"/>
@@ -552,7 +552,7 @@
         <w:trPr/>
         <w:tc>
           <w:tcPr>
-            <w:tcW w:w="8640" w:type="dxa"/>
+            <w:tcW w:w="8639" w:type="dxa"/>
             <w:tcBorders>
               <w:top w:val="single" w:sz="4" w:space="0" w:color="000000"/>
               <w:start w:val="single" w:sz="4" w:space="0" w:color="000000"/>
@@ -577,7 +577,7 @@
         </w:tc>
         <w:tc>
           <w:tcPr>
-            <w:tcW w:w="720" w:type="dxa"/>
+            <w:tcW w:w="721" w:type="dxa"/>
             <w:tcBorders>
               <w:top w:val="single" w:sz="4" w:space="0" w:color="000000"/>
               <w:start w:val="single" w:sz="4" w:space="0" w:color="000000"/>
@@ -635,7 +635,7 @@
         <w:trPr/>
         <w:tc>
           <w:tcPr>
-            <w:tcW w:w="8640" w:type="dxa"/>
+            <w:tcW w:w="8639" w:type="dxa"/>
             <w:tcBorders>
               <w:top w:val="single" w:sz="4" w:space="0" w:color="000000"/>
               <w:start w:val="single" w:sz="4" w:space="0" w:color="000000"/>
@@ -662,7 +662,7 @@
         </w:tc>
         <w:tc>
           <w:tcPr>
-            <w:tcW w:w="720" w:type="dxa"/>
+            <w:tcW w:w="721" w:type="dxa"/>
             <w:tcBorders>
               <w:top w:val="single" w:sz="4" w:space="0" w:color="000000"/>
               <w:start w:val="single" w:sz="4" w:space="0" w:color="000000"/>
@@ -720,7 +720,7 @@
         <w:trPr/>
         <w:tc>
           <w:tcPr>
-            <w:tcW w:w="8640" w:type="dxa"/>
+            <w:tcW w:w="8639" w:type="dxa"/>
             <w:tcBorders>
               <w:top w:val="single" w:sz="4" w:space="0" w:color="000000"/>
               <w:start w:val="single" w:sz="4" w:space="0" w:color="000000"/>
@@ -747,7 +747,7 @@
         </w:tc>
         <w:tc>
           <w:tcPr>
-            <w:tcW w:w="720" w:type="dxa"/>
+            <w:tcW w:w="721" w:type="dxa"/>
             <w:tcBorders>
               <w:top w:val="single" w:sz="4" w:space="0" w:color="000000"/>
               <w:start w:val="single" w:sz="4" w:space="0" w:color="000000"/>
@@ -805,7 +805,7 @@
         <w:trPr/>
         <w:tc>
           <w:tcPr>
-            <w:tcW w:w="8640" w:type="dxa"/>
+            <w:tcW w:w="8639" w:type="dxa"/>
             <w:tcBorders>
               <w:top w:val="single" w:sz="4" w:space="0" w:color="000000"/>
               <w:start w:val="single" w:sz="4" w:space="0" w:color="000000"/>
@@ -830,7 +830,7 @@
         </w:tc>
         <w:tc>
           <w:tcPr>
-            <w:tcW w:w="720" w:type="dxa"/>
+            <w:tcW w:w="721" w:type="dxa"/>
             <w:tcBorders>
               <w:top w:val="single" w:sz="4" w:space="0" w:color="000000"/>
               <w:start w:val="single" w:sz="4" w:space="0" w:color="000000"/>
@@ -888,7 +888,7 @@
         <w:trPr/>
         <w:tc>
           <w:tcPr>
-            <w:tcW w:w="8640" w:type="dxa"/>
+            <w:tcW w:w="8639" w:type="dxa"/>
             <w:tcBorders>
               <w:top w:val="single" w:sz="4" w:space="0" w:color="000000"/>
               <w:start w:val="single" w:sz="4" w:space="0" w:color="000000"/>
@@ -913,7 +913,7 @@
         </w:tc>
         <w:tc>
           <w:tcPr>
-            <w:tcW w:w="720" w:type="dxa"/>
+            <w:tcW w:w="721" w:type="dxa"/>
             <w:tcBorders>
               <w:top w:val="single" w:sz="4" w:space="0" w:color="000000"/>
               <w:start w:val="single" w:sz="4" w:space="0" w:color="000000"/>
@@ -971,7 +971,7 @@
         <w:trPr/>
         <w:tc>
           <w:tcPr>
-            <w:tcW w:w="8640" w:type="dxa"/>
+            <w:tcW w:w="8639" w:type="dxa"/>
             <w:tcBorders>
               <w:top w:val="single" w:sz="4" w:space="0" w:color="000000"/>
               <w:start w:val="single" w:sz="4" w:space="0" w:color="000000"/>
@@ -1024,7 +1024,7 @@
         </w:tc>
         <w:tc>
           <w:tcPr>
-            <w:tcW w:w="720" w:type="dxa"/>
+            <w:tcW w:w="721" w:type="dxa"/>
             <w:tcBorders>
               <w:top w:val="single" w:sz="4" w:space="0" w:color="000000"/>
               <w:start w:val="single" w:sz="4" w:space="0" w:color="000000"/>
@@ -1183,8 +1183,8 @@
       <w:tblGrid>
         <w:gridCol w:w="8745"/>
         <w:gridCol w:w="798"/>
-        <w:gridCol w:w="11"/>
-        <w:gridCol w:w="971"/>
+        <w:gridCol w:w="10"/>
+        <w:gridCol w:w="972"/>
       </w:tblGrid>
       <w:tr>
         <w:trPr/>
@@ -1223,7 +1223,7 @@
         </w:tc>
         <w:tc>
           <w:tcPr>
-            <w:tcW w:w="809" w:type="dxa"/>
+            <w:tcW w:w="808" w:type="dxa"/>
             <w:gridSpan w:val="2"/>
             <w:tcBorders>
               <w:top w:val="single" w:sz="4" w:space="0" w:color="000000"/>
@@ -1258,7 +1258,7 @@
         </w:tc>
         <w:tc>
           <w:tcPr>
-            <w:tcW w:w="971" w:type="dxa"/>
+            <w:tcW w:w="972" w:type="dxa"/>
             <w:tcBorders>
               <w:top w:val="single" w:sz="4" w:space="0" w:color="000000"/>
               <w:start w:val="single" w:sz="4" w:space="0" w:color="000000"/>
@@ -2857,7 +2857,8 @@
         </w:trPr>
         <w:tc>
           <w:tcPr>
-            <w:tcW w:w="8102" w:type="dxa"/>
+            <w:tcW w:w="8819" w:type="dxa"/>
+            <w:gridSpan w:val="2"/>
             <w:tcBorders>
               <w:start w:val="single" w:sz="4" w:space="0" w:color="000000"/>
               <w:bottom w:val="single" w:sz="4" w:space="0" w:color="000000"/>
@@ -2879,34 +2880,31 @@
               <w:rPr>
                 <w:rFonts w:cs="Calibri"/>
               </w:rPr>
-              <w:t>Url for memeCreator on citstudent:</w:t>
-            </w:r>
-          </w:p>
-        </w:tc>
-        <w:tc>
-          <w:tcPr>
-            <w:tcW w:w="717" w:type="dxa"/>
-            <w:tcBorders>
-              <w:start w:val="single" w:sz="4" w:space="0" w:color="000000"/>
-              <w:bottom w:val="single" w:sz="4" w:space="0" w:color="000000"/>
-              <w:end w:val="single" w:sz="4" w:space="0" w:color="000000"/>
-            </w:tcBorders>
-          </w:tcPr>
-          <w:p>
-            <w:pPr>
-              <w:pStyle w:val="Normal"/>
-              <w:widowControl w:val="false"/>
-              <w:bidi w:val="0"/>
-              <w:spacing w:lineRule="auto" w:line="240" w:before="0" w:after="0"/>
-              <w:jc w:val="start"/>
-              <w:rPr>
-                <w:rFonts w:ascii="Calibri" w:hAnsi="Calibri" w:cs="Calibri"/>
-              </w:rPr>
-            </w:pPr>
-            <w:r>
-              <w:rPr>
-                <w:rFonts w:cs="Calibri"/>
-              </w:rPr>
+              <w:t>U</w:t>
+            </w:r>
+            <w:r>
+              <w:rPr>
+                <w:rFonts w:cs="Calibri"/>
+              </w:rPr>
+              <w:t xml:space="preserve">RL </w:t>
+            </w:r>
+            <w:r>
+              <w:rPr>
+                <w:rFonts w:cs="Calibri"/>
+              </w:rPr>
+              <w:t xml:space="preserve">for memeCreator on </w:t>
+            </w:r>
+            <w:r>
+              <w:rPr>
+                <w:rFonts w:cs="Calibri"/>
+              </w:rPr>
+              <w:t>GitHub</w:t>
+            </w:r>
+            <w:r>
+              <w:rPr>
+                <w:rFonts w:cs="Calibri"/>
+              </w:rPr>
+              <w:t>:</w:t>
             </w:r>
           </w:p>
         </w:tc>
@@ -2917,7 +2915,8 @@
         </w:trPr>
         <w:tc>
           <w:tcPr>
-            <w:tcW w:w="8102" w:type="dxa"/>
+            <w:tcW w:w="8819" w:type="dxa"/>
+            <w:gridSpan w:val="2"/>
             <w:tcBorders>
               <w:start w:val="single" w:sz="4" w:space="0" w:color="000000"/>
               <w:bottom w:val="single" w:sz="4" w:space="0" w:color="000000"/>
@@ -2939,34 +2938,19 @@
               <w:rPr>
                 <w:rFonts w:cs="Calibri"/>
               </w:rPr>
-              <w:t>Url for memeCreator on citstudent?</w:t>
-            </w:r>
-          </w:p>
-        </w:tc>
-        <w:tc>
-          <w:tcPr>
-            <w:tcW w:w="717" w:type="dxa"/>
-            <w:tcBorders>
-              <w:start w:val="single" w:sz="4" w:space="0" w:color="000000"/>
-              <w:bottom w:val="single" w:sz="4" w:space="0" w:color="000000"/>
-              <w:end w:val="single" w:sz="4" w:space="0" w:color="000000"/>
-            </w:tcBorders>
-          </w:tcPr>
-          <w:p>
-            <w:pPr>
-              <w:pStyle w:val="Normal"/>
-              <w:widowControl w:val="false"/>
-              <w:bidi w:val="0"/>
-              <w:spacing w:lineRule="auto" w:line="240" w:before="0" w:after="0"/>
-              <w:jc w:val="start"/>
-              <w:rPr>
-                <w:rFonts w:ascii="Calibri" w:hAnsi="Calibri" w:cs="Calibri"/>
-              </w:rPr>
-            </w:pPr>
-            <w:r>
-              <w:rPr>
-                <w:rFonts w:cs="Calibri"/>
-              </w:rPr>
+              <w:t>U</w:t>
+            </w:r>
+            <w:r>
+              <w:rPr>
+                <w:rFonts w:cs="Calibri"/>
+              </w:rPr>
+              <w:t>RL</w:t>
+            </w:r>
+            <w:r>
+              <w:rPr>
+                <w:rFonts w:cs="Calibri"/>
+              </w:rPr>
+              <w:t xml:space="preserve"> for memeCreator on citstudent:</w:t>
             </w:r>
           </w:p>
         </w:tc>

</xml_diff>

<commit_message>
Refactored evaluation form into code review form
</commit_message>
<xml_diff>
--- a/Labs/Lab04/Lab04_CodeReviewForm.docx
+++ b/Labs/Lab04/Lab04_CodeReviewForm.docx
@@ -2,32 +2,6 @@
 <file path=word/document.xml><?xml version="1.0" encoding="utf-8"?>
 <w:document xmlns:o="urn:schemas-microsoft-com:office:office" xmlns:r="http://schemas.openxmlformats.org/officeDocument/2006/relationships" xmlns:v="urn:schemas-microsoft-com:vml" xmlns:w="http://schemas.openxmlformats.org/wordprocessingml/2006/main" xmlns:w10="urn:schemas-microsoft-com:office:word" xmlns:wp="http://schemas.openxmlformats.org/drawingml/2006/wordprocessingDrawing" xmlns:wps="http://schemas.microsoft.com/office/word/2010/wordprocessingShape" xmlns:wpg="http://schemas.microsoft.com/office/word/2010/wordprocessingGroup" xmlns:mc="http://schemas.openxmlformats.org/markup-compatibility/2006" xmlns:wp14="http://schemas.microsoft.com/office/word/2010/wordprocessingDrawing" xmlns:w14="http://schemas.microsoft.com/office/word/2010/wordml" xmlns:w15="http://schemas.microsoft.com/office/word/2012/wordml" mc:Ignorable="w14 wp14 w15">
   <w:body>
-    <w:p>
-      <w:pPr>
-        <w:pStyle w:val="Normal"/>
-        <w:widowControl w:val="false"/>
-        <w:bidi w:val="0"/>
-        <w:spacing w:lineRule="auto" w:line="276"/>
-        <w:ind w:hanging="0" w:start="0" w:end="0"/>
-        <w:rPr>
-          <w:rFonts w:cs="Calibri"/>
-          <w:b/>
-          <w:bCs/>
-          <w:sz w:val="28"/>
-          <w:szCs w:val="28"/>
-        </w:rPr>
-      </w:pPr>
-      <w:r>
-        <w:rPr>
-          <w:rFonts w:cs="Calibri"/>
-          <w:b/>
-          <w:bCs/>
-          <w:sz w:val="28"/>
-          <w:szCs w:val="28"/>
-        </w:rPr>
-        <w:t>Code Review for Lab 4 – HTML5 Canvas and JS Development Tools</w:t>
-      </w:r>
-    </w:p>
     <w:tbl>
       <w:tblPr>
         <w:tblW w:w="9460" w:type="dxa"/>
@@ -363,15 +337,15 @@
         <w:tblLook w:val="0000" w:noVBand="0" w:noHBand="0" w:lastColumn="0" w:firstColumn="0" w:lastRow="0" w:firstRow="0"/>
       </w:tblPr>
       <w:tblGrid>
-        <w:gridCol w:w="8639"/>
-        <w:gridCol w:w="721"/>
+        <w:gridCol w:w="8638"/>
+        <w:gridCol w:w="722"/>
         <w:gridCol w:w="720"/>
       </w:tblGrid>
       <w:tr>
         <w:trPr/>
         <w:tc>
           <w:tcPr>
-            <w:tcW w:w="8639" w:type="dxa"/>
+            <w:tcW w:w="8638" w:type="dxa"/>
             <w:tcBorders>
               <w:top w:val="single" w:sz="4" w:space="0" w:color="000000"/>
               <w:start w:val="single" w:sz="4" w:space="0" w:color="000000"/>
@@ -404,7 +378,7 @@
         </w:tc>
         <w:tc>
           <w:tcPr>
-            <w:tcW w:w="721" w:type="dxa"/>
+            <w:tcW w:w="722" w:type="dxa"/>
             <w:tcBorders>
               <w:top w:val="single" w:sz="4" w:space="0" w:color="000000"/>
               <w:start w:val="single" w:sz="4" w:space="0" w:color="000000"/>
@@ -469,7 +443,7 @@
         <w:trPr/>
         <w:tc>
           <w:tcPr>
-            <w:tcW w:w="8639" w:type="dxa"/>
+            <w:tcW w:w="8638" w:type="dxa"/>
             <w:tcBorders>
               <w:top w:val="single" w:sz="4" w:space="0" w:color="000000"/>
               <w:start w:val="single" w:sz="4" w:space="0" w:color="000000"/>
@@ -494,7 +468,7 @@
         </w:tc>
         <w:tc>
           <w:tcPr>
-            <w:tcW w:w="721" w:type="dxa"/>
+            <w:tcW w:w="722" w:type="dxa"/>
             <w:tcBorders>
               <w:top w:val="single" w:sz="4" w:space="0" w:color="000000"/>
               <w:start w:val="single" w:sz="4" w:space="0" w:color="000000"/>
@@ -552,7 +526,7 @@
         <w:trPr/>
         <w:tc>
           <w:tcPr>
-            <w:tcW w:w="8639" w:type="dxa"/>
+            <w:tcW w:w="8638" w:type="dxa"/>
             <w:tcBorders>
               <w:top w:val="single" w:sz="4" w:space="0" w:color="000000"/>
               <w:start w:val="single" w:sz="4" w:space="0" w:color="000000"/>
@@ -577,7 +551,7 @@
         </w:tc>
         <w:tc>
           <w:tcPr>
-            <w:tcW w:w="721" w:type="dxa"/>
+            <w:tcW w:w="722" w:type="dxa"/>
             <w:tcBorders>
               <w:top w:val="single" w:sz="4" w:space="0" w:color="000000"/>
               <w:start w:val="single" w:sz="4" w:space="0" w:color="000000"/>
@@ -635,7 +609,7 @@
         <w:trPr/>
         <w:tc>
           <w:tcPr>
-            <w:tcW w:w="8639" w:type="dxa"/>
+            <w:tcW w:w="8638" w:type="dxa"/>
             <w:tcBorders>
               <w:top w:val="single" w:sz="4" w:space="0" w:color="000000"/>
               <w:start w:val="single" w:sz="4" w:space="0" w:color="000000"/>
@@ -662,7 +636,7 @@
         </w:tc>
         <w:tc>
           <w:tcPr>
-            <w:tcW w:w="721" w:type="dxa"/>
+            <w:tcW w:w="722" w:type="dxa"/>
             <w:tcBorders>
               <w:top w:val="single" w:sz="4" w:space="0" w:color="000000"/>
               <w:start w:val="single" w:sz="4" w:space="0" w:color="000000"/>
@@ -720,7 +694,7 @@
         <w:trPr/>
         <w:tc>
           <w:tcPr>
-            <w:tcW w:w="8639" w:type="dxa"/>
+            <w:tcW w:w="8638" w:type="dxa"/>
             <w:tcBorders>
               <w:top w:val="single" w:sz="4" w:space="0" w:color="000000"/>
               <w:start w:val="single" w:sz="4" w:space="0" w:color="000000"/>
@@ -747,7 +721,7 @@
         </w:tc>
         <w:tc>
           <w:tcPr>
-            <w:tcW w:w="721" w:type="dxa"/>
+            <w:tcW w:w="722" w:type="dxa"/>
             <w:tcBorders>
               <w:top w:val="single" w:sz="4" w:space="0" w:color="000000"/>
               <w:start w:val="single" w:sz="4" w:space="0" w:color="000000"/>
@@ -805,7 +779,7 @@
         <w:trPr/>
         <w:tc>
           <w:tcPr>
-            <w:tcW w:w="8639" w:type="dxa"/>
+            <w:tcW w:w="8638" w:type="dxa"/>
             <w:tcBorders>
               <w:top w:val="single" w:sz="4" w:space="0" w:color="000000"/>
               <w:start w:val="single" w:sz="4" w:space="0" w:color="000000"/>
@@ -830,7 +804,7 @@
         </w:tc>
         <w:tc>
           <w:tcPr>
-            <w:tcW w:w="721" w:type="dxa"/>
+            <w:tcW w:w="722" w:type="dxa"/>
             <w:tcBorders>
               <w:top w:val="single" w:sz="4" w:space="0" w:color="000000"/>
               <w:start w:val="single" w:sz="4" w:space="0" w:color="000000"/>
@@ -888,7 +862,7 @@
         <w:trPr/>
         <w:tc>
           <w:tcPr>
-            <w:tcW w:w="8639" w:type="dxa"/>
+            <w:tcW w:w="8638" w:type="dxa"/>
             <w:tcBorders>
               <w:top w:val="single" w:sz="4" w:space="0" w:color="000000"/>
               <w:start w:val="single" w:sz="4" w:space="0" w:color="000000"/>
@@ -913,7 +887,7 @@
         </w:tc>
         <w:tc>
           <w:tcPr>
-            <w:tcW w:w="721" w:type="dxa"/>
+            <w:tcW w:w="722" w:type="dxa"/>
             <w:tcBorders>
               <w:top w:val="single" w:sz="4" w:space="0" w:color="000000"/>
               <w:start w:val="single" w:sz="4" w:space="0" w:color="000000"/>
@@ -971,7 +945,7 @@
         <w:trPr/>
         <w:tc>
           <w:tcPr>
-            <w:tcW w:w="8639" w:type="dxa"/>
+            <w:tcW w:w="8638" w:type="dxa"/>
             <w:tcBorders>
               <w:top w:val="single" w:sz="4" w:space="0" w:color="000000"/>
               <w:start w:val="single" w:sz="4" w:space="0" w:color="000000"/>
@@ -1024,7 +998,7 @@
         </w:tc>
         <w:tc>
           <w:tcPr>
-            <w:tcW w:w="721" w:type="dxa"/>
+            <w:tcW w:w="722" w:type="dxa"/>
             <w:tcBorders>
               <w:top w:val="single" w:sz="4" w:space="0" w:color="000000"/>
               <w:start w:val="single" w:sz="4" w:space="0" w:color="000000"/>
@@ -1183,8 +1157,8 @@
       <w:tblGrid>
         <w:gridCol w:w="8745"/>
         <w:gridCol w:w="798"/>
-        <w:gridCol w:w="10"/>
-        <w:gridCol w:w="972"/>
+        <w:gridCol w:w="9"/>
+        <w:gridCol w:w="973"/>
       </w:tblGrid>
       <w:tr>
         <w:trPr/>
@@ -1223,7 +1197,7 @@
         </w:tc>
         <w:tc>
           <w:tcPr>
-            <w:tcW w:w="808" w:type="dxa"/>
+            <w:tcW w:w="807" w:type="dxa"/>
             <w:gridSpan w:val="2"/>
             <w:tcBorders>
               <w:top w:val="single" w:sz="4" w:space="0" w:color="000000"/>
@@ -1258,7 +1232,7 @@
         </w:tc>
         <w:tc>
           <w:tcPr>
-            <w:tcW w:w="972" w:type="dxa"/>
+            <w:tcW w:w="973" w:type="dxa"/>
             <w:tcBorders>
               <w:top w:val="single" w:sz="4" w:space="0" w:color="000000"/>
               <w:start w:val="single" w:sz="4" w:space="0" w:color="000000"/>
@@ -2880,31 +2854,7 @@
               <w:rPr>
                 <w:rFonts w:cs="Calibri"/>
               </w:rPr>
-              <w:t>U</w:t>
-            </w:r>
-            <w:r>
-              <w:rPr>
-                <w:rFonts w:cs="Calibri"/>
-              </w:rPr>
-              <w:t xml:space="preserve">RL </w:t>
-            </w:r>
-            <w:r>
-              <w:rPr>
-                <w:rFonts w:cs="Calibri"/>
-              </w:rPr>
-              <w:t xml:space="preserve">for memeCreator on </w:t>
-            </w:r>
-            <w:r>
-              <w:rPr>
-                <w:rFonts w:cs="Calibri"/>
-              </w:rPr>
-              <w:t>GitHub</w:t>
-            </w:r>
-            <w:r>
-              <w:rPr>
-                <w:rFonts w:cs="Calibri"/>
-              </w:rPr>
-              <w:t>:</w:t>
+              <w:t>URL for memeCreator on GitHub:</w:t>
             </w:r>
           </w:p>
         </w:tc>
@@ -2938,19 +2888,7 @@
               <w:rPr>
                 <w:rFonts w:cs="Calibri"/>
               </w:rPr>
-              <w:t>U</w:t>
-            </w:r>
-            <w:r>
-              <w:rPr>
-                <w:rFonts w:cs="Calibri"/>
-              </w:rPr>
-              <w:t>RL</w:t>
-            </w:r>
-            <w:r>
-              <w:rPr>
-                <w:rFonts w:cs="Calibri"/>
-              </w:rPr>
-              <w:t xml:space="preserve"> for memeCreator on citstudent:</w:t>
+              <w:t>URL for memeCreator on citstudent:</w:t>
             </w:r>
           </w:p>
         </w:tc>
@@ -3005,9 +2943,10 @@
       </w:r>
     </w:p>
     <w:sectPr>
+      <w:headerReference w:type="default" r:id="rId2"/>
       <w:type w:val="nextPage"/>
       <w:pgSz w:w="12240" w:h="15840"/>
-      <w:pgMar w:left="1440" w:right="1440" w:gutter="0" w:header="0" w:top="1440" w:footer="0" w:bottom="1440"/>
+      <w:pgMar w:left="1440" w:right="1440" w:gutter="0" w:header="1440" w:top="2302" w:footer="0" w:bottom="1440"/>
       <w:pgNumType w:fmt="decimal"/>
       <w:formProt w:val="false"/>
       <w:textDirection w:val="lrTb"/>
@@ -3015,6 +2954,37 @@
     </w:sectPr>
   </w:body>
 </w:document>
+</file>
+
+<file path=word/header1.xml><?xml version="1.0" encoding="utf-8"?>
+<w:hdr xmlns:o="urn:schemas-microsoft-com:office:office" xmlns:r="http://schemas.openxmlformats.org/officeDocument/2006/relationships" xmlns:v="urn:schemas-microsoft-com:vml" xmlns:w="http://schemas.openxmlformats.org/wordprocessingml/2006/main" xmlns:w10="urn:schemas-microsoft-com:office:word" xmlns:wp="http://schemas.openxmlformats.org/drawingml/2006/wordprocessingDrawing" xmlns:wps="http://schemas.microsoft.com/office/word/2010/wordprocessingShape" xmlns:wpg="http://schemas.microsoft.com/office/word/2010/wordprocessingGroup" xmlns:mc="http://schemas.openxmlformats.org/markup-compatibility/2006" xmlns:wp14="http://schemas.microsoft.com/office/word/2010/wordprocessingDrawing" xmlns:w14="http://schemas.microsoft.com/office/word/2010/wordml" xmlns:w15="http://schemas.microsoft.com/office/word/2012/wordml" mc:Ignorable="w14 wp14 w15">
+  <w:p>
+    <w:pPr>
+      <w:pStyle w:val="Normal"/>
+      <w:widowControl w:val="false"/>
+      <w:bidi w:val="0"/>
+      <w:spacing w:lineRule="auto" w:line="276" w:before="0" w:after="200"/>
+      <w:ind w:hanging="0" w:start="0" w:end="0"/>
+      <w:rPr>
+        <w:rFonts w:cs="Calibri"/>
+        <w:b/>
+        <w:bCs/>
+        <w:sz w:val="28"/>
+        <w:szCs w:val="28"/>
+      </w:rPr>
+    </w:pPr>
+    <w:r>
+      <w:rPr>
+        <w:rFonts w:cs="Calibri"/>
+        <w:b/>
+        <w:bCs/>
+        <w:sz w:val="28"/>
+        <w:szCs w:val="28"/>
+      </w:rPr>
+      <w:t>Code Review for Lab 4 – HTML5 Canvas and JS Development Tools</w:t>
+    </w:r>
+  </w:p>
+</w:hdr>
 </file>
 
 <file path=word/numbering.xml><?xml version="1.0" encoding="utf-8"?>

</xml_diff>

<commit_message>
Cleaning up more lab number changes
</commit_message>
<xml_diff>
--- a/Labs/Lab04/Lab04_CodeReviewForm.docx
+++ b/Labs/Lab04/Lab04_CodeReviewForm.docx
@@ -1,6 +1,6 @@
 
 <file path=word/document.xml><?xml version="1.0" encoding="utf-8"?>
-<w:document xmlns:wpc="http://schemas.microsoft.com/office/word/2010/wordprocessingCanvas" xmlns:cx="http://schemas.microsoft.com/office/drawing/2014/chartex" xmlns:cx1="http://schemas.microsoft.com/office/drawing/2015/9/8/chartex" xmlns:cx2="http://schemas.microsoft.com/office/drawing/2015/10/21/chartex" xmlns:cx3="http://schemas.microsoft.com/office/drawing/2016/5/9/chartex" xmlns:cx4="http://schemas.microsoft.com/office/drawing/2016/5/10/chartex" xmlns:cx5="http://schemas.microsoft.com/office/drawing/2016/5/11/chartex" xmlns:cx6="http://schemas.microsoft.com/office/drawing/2016/5/12/chartex" xmlns:cx7="http://schemas.microsoft.com/office/drawing/2016/5/13/chartex" xmlns:cx8="http://schemas.microsoft.com/office/drawing/2016/5/14/chartex" xmlns:mc="http://schemas.openxmlformats.org/markup-compatibility/2006" xmlns:aink="http://schemas.microsoft.com/office/drawing/2016/ink" xmlns:am3d="http://schemas.microsoft.com/office/drawing/2017/model3d" xmlns:o="urn:schemas-microsoft-com:office:office" xmlns:oel="http://schemas.microsoft.com/office/2019/extlst" xmlns:r="http://schemas.openxmlformats.org/officeDocument/2006/relationships" xmlns:m="http://schemas.openxmlformats.org/officeDocument/2006/math" xmlns:v="urn:schemas-microsoft-com:vml" xmlns:wp14="http://schemas.microsoft.com/office/word/2010/wordprocessingDrawing" xmlns:wp="http://schemas.openxmlformats.org/drawingml/2006/wordprocessingDrawing" xmlns:w10="urn:schemas-microsoft-com:office:word" xmlns:w="http://schemas.openxmlformats.org/wordprocessingml/2006/main" xmlns:w14="http://schemas.microsoft.com/office/word/2010/wordml" xmlns:w15="http://schemas.microsoft.com/office/word/2012/wordml" xmlns:w16cex="http://schemas.microsoft.com/office/word/2018/wordml/cex" xmlns:w16cid="http://schemas.microsoft.com/office/word/2016/wordml/cid" xmlns:w16="http://schemas.microsoft.com/office/word/2018/wordml" xmlns:w16sdtdh="http://schemas.microsoft.com/office/word/2020/wordml/sdtdatahash" xmlns:w16se="http://schemas.microsoft.com/office/word/2015/wordml/symex" xmlns:wpg="http://schemas.microsoft.com/office/word/2010/wordprocessingGroup" xmlns:wpi="http://schemas.microsoft.com/office/word/2010/wordprocessingInk" xmlns:wne="http://schemas.microsoft.com/office/word/2006/wordml" xmlns:wps="http://schemas.microsoft.com/office/word/2010/wordprocessingShape" mc:Ignorable="w14 w15 w16se w16cid w16 w16cex w16sdtdh wp14">
+<w:document xmlns:wpc="http://schemas.microsoft.com/office/word/2010/wordprocessingCanvas" xmlns:cx="http://schemas.microsoft.com/office/drawing/2014/chartex" xmlns:cx1="http://schemas.microsoft.com/office/drawing/2015/9/8/chartex" xmlns:cx2="http://schemas.microsoft.com/office/drawing/2015/10/21/chartex" xmlns:cx3="http://schemas.microsoft.com/office/drawing/2016/5/9/chartex" xmlns:cx4="http://schemas.microsoft.com/office/drawing/2016/5/10/chartex" xmlns:cx5="http://schemas.microsoft.com/office/drawing/2016/5/11/chartex" xmlns:cx6="http://schemas.microsoft.com/office/drawing/2016/5/12/chartex" xmlns:cx7="http://schemas.microsoft.com/office/drawing/2016/5/13/chartex" xmlns:cx8="http://schemas.microsoft.com/office/drawing/2016/5/14/chartex" xmlns:mc="http://schemas.openxmlformats.org/markup-compatibility/2006" xmlns:aink="http://schemas.microsoft.com/office/drawing/2016/ink" xmlns:am3d="http://schemas.microsoft.com/office/drawing/2017/model3d" xmlns:o="urn:schemas-microsoft-com:office:office" xmlns:oel="http://schemas.microsoft.com/office/2019/extlst" xmlns:r="http://schemas.openxmlformats.org/officeDocument/2006/relationships" xmlns:m="http://schemas.openxmlformats.org/officeDocument/2006/math" xmlns:v="urn:schemas-microsoft-com:vml" xmlns:wp14="http://schemas.microsoft.com/office/word/2010/wordprocessingDrawing" xmlns:wp="http://schemas.openxmlformats.org/drawingml/2006/wordprocessingDrawing" xmlns:w10="urn:schemas-microsoft-com:office:word" xmlns:w="http://schemas.openxmlformats.org/wordprocessingml/2006/main" xmlns:w14="http://schemas.microsoft.com/office/word/2010/wordml" xmlns:w15="http://schemas.microsoft.com/office/word/2012/wordml" xmlns:w16cex="http://schemas.microsoft.com/office/word/2018/wordml/cex" xmlns:w16cid="http://schemas.microsoft.com/office/word/2016/wordml/cid" xmlns:w16="http://schemas.microsoft.com/office/word/2018/wordml" xmlns:w16du="http://schemas.microsoft.com/office/word/2023/wordml/word16du" xmlns:w16sdtdh="http://schemas.microsoft.com/office/word/2020/wordml/sdtdatahash" xmlns:w16sdtfl="http://schemas.microsoft.com/office/word/2024/wordml/sdtformatlock" xmlns:w16se="http://schemas.microsoft.com/office/word/2015/wordml/symex" xmlns:wpg="http://schemas.microsoft.com/office/word/2010/wordprocessingGroup" xmlns:wpi="http://schemas.microsoft.com/office/word/2010/wordprocessingInk" xmlns:wne="http://schemas.microsoft.com/office/word/2006/wordml" xmlns:wps="http://schemas.microsoft.com/office/word/2010/wordprocessingShape" mc:Ignorable="w14 w15 w16se w16cid w16 w16cex w16sdtdh w16sdtfl w16du wp14">
   <w:body>
     <w:tbl>
       <w:tblPr>
@@ -237,15 +237,7 @@
         <w:spacing w:line="240" w:lineRule="auto"/>
       </w:pPr>
       <w:r>
-        <w:t xml:space="preserve">The developer will fill out the “Professional development tools and techniques” table on the last page and insert </w:t>
-      </w:r>
-      <w:proofErr w:type="gramStart"/>
-      <w:r>
-        <w:t>screen-shots</w:t>
-      </w:r>
-      <w:proofErr w:type="gramEnd"/>
-      <w:r>
-        <w:t>.</w:t>
+        <w:t>The developer will fill out the “Professional development tools and techniques” table on the last page and insert screen-shots.</w:t>
       </w:r>
     </w:p>
     <w:p>
@@ -745,23 +737,7 @@
               <w:spacing w:after="0" w:line="240" w:lineRule="auto"/>
             </w:pPr>
             <w:r>
-              <w:t>Content, style and functionality are provided in separate files (.html, .</w:t>
-            </w:r>
-            <w:proofErr w:type="spellStart"/>
-            <w:r>
-              <w:t>css</w:t>
-            </w:r>
-            <w:proofErr w:type="spellEnd"/>
-            <w:r>
-              <w:t>, .</w:t>
-            </w:r>
-            <w:proofErr w:type="spellStart"/>
-            <w:r>
-              <w:t>js</w:t>
-            </w:r>
-            <w:proofErr w:type="spellEnd"/>
-            <w:r>
-              <w:t>)?</w:t>
+              <w:t>Content, style and functionality are provided in separate files (.html, .css, .js)?</w:t>
             </w:r>
           </w:p>
           <w:p>
@@ -871,7 +847,6 @@
                 <w:b/>
               </w:rPr>
             </w:pPr>
-            <w:proofErr w:type="spellStart"/>
             <w:r>
               <w:rPr>
                 <w:rFonts w:cs="Calibri"/>
@@ -880,17 +855,7 @@
                 <w:iCs/>
               </w:rPr>
               <w:lastRenderedPageBreak/>
-              <w:t>ToDoList</w:t>
-            </w:r>
-            <w:proofErr w:type="spellEnd"/>
-            <w:r>
-              <w:rPr>
-                <w:rFonts w:cs="Calibri"/>
-                <w:b/>
-                <w:i/>
-                <w:iCs/>
-              </w:rPr>
-              <w:t xml:space="preserve"> application</w:t>
+              <w:t>ToDoList application</w:t>
             </w:r>
           </w:p>
         </w:tc>
@@ -971,15 +936,7 @@
               <w:spacing w:after="0" w:line="240" w:lineRule="auto"/>
             </w:pPr>
             <w:r>
-              <w:t xml:space="preserve">Created a class called </w:t>
-            </w:r>
-            <w:proofErr w:type="spellStart"/>
-            <w:r>
-              <w:t>ToDoList</w:t>
-            </w:r>
-            <w:proofErr w:type="spellEnd"/>
-            <w:r>
-              <w:t>?</w:t>
+              <w:t>Created a class called ToDoList?</w:t>
             </w:r>
           </w:p>
         </w:tc>
@@ -1123,15 +1080,7 @@
               <w:spacing w:after="0" w:line="240" w:lineRule="auto"/>
             </w:pPr>
             <w:r>
-              <w:t xml:space="preserve">Called the function </w:t>
-            </w:r>
-            <w:proofErr w:type="spellStart"/>
-            <w:r>
-              <w:t>loadTasks</w:t>
-            </w:r>
-            <w:proofErr w:type="spellEnd"/>
-            <w:r>
-              <w:t>?</w:t>
+              <w:t>Called the function loadTasks?</w:t>
             </w:r>
           </w:p>
         </w:tc>
@@ -1195,15 +1144,7 @@
               <w:spacing w:after="0" w:line="240" w:lineRule="auto"/>
             </w:pPr>
             <w:r>
-              <w:t xml:space="preserve">Created the </w:t>
-            </w:r>
-            <w:proofErr w:type="spellStart"/>
-            <w:r>
-              <w:t>loadTasks</w:t>
-            </w:r>
-            <w:proofErr w:type="spellEnd"/>
-            <w:r>
-              <w:t xml:space="preserve"> method?</w:t>
+              <w:t>Created the loadTasks method?</w:t>
             </w:r>
           </w:p>
           <w:p>
@@ -1259,15 +1200,7 @@
               <w:spacing w:after="0" w:line="240" w:lineRule="auto"/>
             </w:pPr>
             <w:r>
-              <w:t xml:space="preserve">Called </w:t>
-            </w:r>
-            <w:proofErr w:type="spellStart"/>
-            <w:r>
-              <w:t>addEventHandlers</w:t>
-            </w:r>
-            <w:proofErr w:type="spellEnd"/>
-            <w:r>
-              <w:t xml:space="preserve"> to add the event handlers to toggle the status and delete each task?</w:t>
+              <w:t>Called addEventHandlers to add the event handlers to toggle the status and delete each task?</w:t>
             </w:r>
           </w:p>
         </w:tc>
@@ -1331,15 +1264,7 @@
               <w:spacing w:after="0" w:line="240" w:lineRule="auto"/>
             </w:pPr>
             <w:r>
-              <w:t xml:space="preserve">Created </w:t>
-            </w:r>
-            <w:proofErr w:type="spellStart"/>
-            <w:r>
-              <w:t>addEventHandlers</w:t>
-            </w:r>
-            <w:proofErr w:type="spellEnd"/>
-            <w:r>
-              <w:t xml:space="preserve"> method?</w:t>
+              <w:t>Created addEventHandlers method?</w:t>
             </w:r>
           </w:p>
           <w:p>
@@ -1353,15 +1278,7 @@
               <w:spacing w:after="0" w:line="240" w:lineRule="auto"/>
             </w:pPr>
             <w:r>
-              <w:t xml:space="preserve">Added </w:t>
-            </w:r>
-            <w:proofErr w:type="spellStart"/>
-            <w:r>
-              <w:t>onchange</w:t>
-            </w:r>
-            <w:proofErr w:type="spellEnd"/>
-            <w:r>
-              <w:t xml:space="preserve"> event handler to the checkboxes for each task?</w:t>
+              <w:t>Added onchange event handler to the checkboxes for each task?</w:t>
             </w:r>
           </w:p>
           <w:p>
@@ -1439,15 +1356,7 @@
               <w:spacing w:after="0" w:line="240" w:lineRule="auto"/>
             </w:pPr>
             <w:r>
-              <w:t xml:space="preserve">Created the </w:t>
-            </w:r>
-            <w:proofErr w:type="spellStart"/>
-            <w:r>
-              <w:t>toggleTaskStatus</w:t>
-            </w:r>
-            <w:proofErr w:type="spellEnd"/>
-            <w:r>
-              <w:t xml:space="preserve"> method?</w:t>
+              <w:t>Created the toggleTaskStatus method?</w:t>
             </w:r>
           </w:p>
           <w:p>
@@ -1461,15 +1370,7 @@
               <w:spacing w:after="0" w:line="240" w:lineRule="auto"/>
             </w:pPr>
             <w:r>
-              <w:t xml:space="preserve">Change the </w:t>
-            </w:r>
-            <w:proofErr w:type="spellStart"/>
-            <w:r>
-              <w:t>isComplete</w:t>
-            </w:r>
-            <w:proofErr w:type="spellEnd"/>
-            <w:r>
-              <w:t xml:space="preserve"> property of the task?</w:t>
+              <w:t>Change the isComplete property of the task?</w:t>
             </w:r>
           </w:p>
           <w:p>
@@ -1483,15 +1384,7 @@
               <w:spacing w:after="0" w:line="240" w:lineRule="auto"/>
             </w:pPr>
             <w:r>
-              <w:t xml:space="preserve">Called </w:t>
-            </w:r>
-            <w:proofErr w:type="spellStart"/>
-            <w:r>
-              <w:t>loadTasks</w:t>
-            </w:r>
-            <w:proofErr w:type="spellEnd"/>
-            <w:r>
-              <w:t xml:space="preserve"> to redraw the page?</w:t>
+              <w:t>Called loadTasks to redraw the page?</w:t>
             </w:r>
           </w:p>
         </w:tc>
@@ -1555,15 +1448,7 @@
               <w:spacing w:after="0" w:line="240" w:lineRule="auto"/>
             </w:pPr>
             <w:r>
-              <w:t xml:space="preserve">Created the </w:t>
-            </w:r>
-            <w:proofErr w:type="spellStart"/>
-            <w:r>
-              <w:t>deleteTask</w:t>
-            </w:r>
-            <w:proofErr w:type="spellEnd"/>
-            <w:r>
-              <w:t xml:space="preserve"> method?</w:t>
+              <w:t>Created the deleteTask method?</w:t>
             </w:r>
           </w:p>
           <w:p>
@@ -1605,15 +1490,7 @@
               <w:spacing w:after="0" w:line="240" w:lineRule="auto"/>
             </w:pPr>
             <w:r>
-              <w:t xml:space="preserve">Called </w:t>
-            </w:r>
-            <w:proofErr w:type="spellStart"/>
-            <w:r>
-              <w:t>loadTasks</w:t>
-            </w:r>
-            <w:proofErr w:type="spellEnd"/>
-            <w:r>
-              <w:t>?</w:t>
+              <w:t>Called loadTasks?</w:t>
             </w:r>
           </w:p>
         </w:tc>
@@ -1677,15 +1554,7 @@
               <w:spacing w:after="0" w:line="240" w:lineRule="auto"/>
             </w:pPr>
             <w:r>
-              <w:t xml:space="preserve">Created the </w:t>
-            </w:r>
-            <w:proofErr w:type="spellStart"/>
-            <w:r>
-              <w:t>addTask</w:t>
-            </w:r>
-            <w:proofErr w:type="spellEnd"/>
-            <w:r>
-              <w:t xml:space="preserve"> method?</w:t>
+              <w:t>Created the addTask method?</w:t>
             </w:r>
           </w:p>
           <w:p>
@@ -1755,15 +1624,7 @@
               <w:spacing w:after="0" w:line="240" w:lineRule="auto"/>
             </w:pPr>
             <w:r>
-              <w:t xml:space="preserve">Called </w:t>
-            </w:r>
-            <w:proofErr w:type="spellStart"/>
-            <w:r>
-              <w:t>loadTasks</w:t>
-            </w:r>
-            <w:proofErr w:type="spellEnd"/>
-            <w:r>
-              <w:t>?</w:t>
+              <w:t>Called loadTasks?</w:t>
             </w:r>
           </w:p>
         </w:tc>
@@ -1832,15 +1693,7 @@
               <w:spacing w:after="0" w:line="240" w:lineRule="auto"/>
             </w:pPr>
             <w:r>
-              <w:t xml:space="preserve">Declared a variable to represent a </w:t>
-            </w:r>
-            <w:proofErr w:type="spellStart"/>
-            <w:r>
-              <w:t>todolist</w:t>
-            </w:r>
-            <w:proofErr w:type="spellEnd"/>
-            <w:r>
-              <w:t xml:space="preserve"> object?</w:t>
+              <w:t>Declared a variable to represent a todolist object?</w:t>
             </w:r>
           </w:p>
           <w:p>
@@ -2284,15 +2137,7 @@
               <w:spacing w:after="0" w:line="240" w:lineRule="auto"/>
             </w:pPr>
             <w:r>
-              <w:t xml:space="preserve">Called the function </w:t>
-            </w:r>
-            <w:proofErr w:type="spellStart"/>
-            <w:r>
-              <w:t>fillBookmarkList</w:t>
-            </w:r>
-            <w:proofErr w:type="spellEnd"/>
-            <w:r>
-              <w:t>?</w:t>
+              <w:t>Called the function fillBookmarkList?</w:t>
             </w:r>
           </w:p>
           <w:p>
@@ -2306,13 +2151,8 @@
               <w:spacing w:after="0" w:line="240" w:lineRule="auto"/>
             </w:pPr>
             <w:r>
-              <w:t xml:space="preserve">Adds the submit handler to the form, or to the </w:t>
-            </w:r>
-            <w:proofErr w:type="gramStart"/>
-            <w:r>
-              <w:t>button?</w:t>
-            </w:r>
-            <w:proofErr w:type="gramEnd"/>
+              <w:t>Adds the submit handler to the form, or to the button?</w:t>
+            </w:r>
           </w:p>
           <w:p>
             <w:pPr>
@@ -2386,15 +2226,7 @@
               <w:spacing w:after="0" w:line="240" w:lineRule="auto"/>
             </w:pPr>
             <w:r>
-              <w:t xml:space="preserve">Created the </w:t>
-            </w:r>
-            <w:proofErr w:type="spellStart"/>
-            <w:r>
-              <w:t>generateBookmarkHtml</w:t>
-            </w:r>
-            <w:proofErr w:type="spellEnd"/>
-            <w:r>
-              <w:t xml:space="preserve"> method?</w:t>
+              <w:t>Created the generateBookmarkHtml method?</w:t>
             </w:r>
           </w:p>
           <w:p>
@@ -2471,15 +2303,7 @@
               <w:ind w:left="0"/>
             </w:pPr>
             <w:r>
-              <w:t xml:space="preserve">Created the </w:t>
-            </w:r>
-            <w:proofErr w:type="spellStart"/>
-            <w:r>
-              <w:t>fillBookmarksList</w:t>
-            </w:r>
-            <w:proofErr w:type="spellEnd"/>
-            <w:r>
-              <w:t xml:space="preserve"> method?</w:t>
+              <w:t>Created the fillBookmarksList method?</w:t>
             </w:r>
           </w:p>
           <w:p>
@@ -2535,15 +2359,7 @@
               <w:spacing w:after="0" w:line="240" w:lineRule="auto"/>
             </w:pPr>
             <w:r>
-              <w:t xml:space="preserve">Calls </w:t>
-            </w:r>
-            <w:proofErr w:type="spellStart"/>
-            <w:r>
-              <w:t>addEventHandler</w:t>
-            </w:r>
-            <w:proofErr w:type="spellEnd"/>
-            <w:r>
-              <w:t xml:space="preserve"> to add delete event handler for each bookmark?</w:t>
+              <w:t>Calls addEventHandler to add delete event handler for each bookmark?</w:t>
             </w:r>
           </w:p>
         </w:tc>
@@ -2604,15 +2420,7 @@
               <w:spacing w:after="0" w:line="240" w:lineRule="auto"/>
             </w:pPr>
             <w:r>
-              <w:t xml:space="preserve">Created </w:t>
-            </w:r>
-            <w:proofErr w:type="spellStart"/>
-            <w:r>
-              <w:t>addEventHandlers</w:t>
-            </w:r>
-            <w:proofErr w:type="spellEnd"/>
-            <w:r>
-              <w:t xml:space="preserve"> method?</w:t>
+              <w:t>Created addEventHandlers method?</w:t>
             </w:r>
           </w:p>
           <w:p>
@@ -2687,15 +2495,7 @@
               <w:spacing w:after="0" w:line="240" w:lineRule="auto"/>
             </w:pPr>
             <w:r>
-              <w:t xml:space="preserve">Created the </w:t>
-            </w:r>
-            <w:proofErr w:type="spellStart"/>
-            <w:r>
-              <w:t>deleteBookmark</w:t>
-            </w:r>
-            <w:proofErr w:type="spellEnd"/>
-            <w:r>
-              <w:t xml:space="preserve"> method?</w:t>
+              <w:t>Created the deleteBookmark method?</w:t>
             </w:r>
           </w:p>
           <w:p>
@@ -2737,15 +2537,7 @@
               <w:spacing w:after="0" w:line="240" w:lineRule="auto"/>
             </w:pPr>
             <w:r>
-              <w:t xml:space="preserve">Called </w:t>
-            </w:r>
-            <w:proofErr w:type="spellStart"/>
-            <w:r>
-              <w:t>fillBookmarksList</w:t>
-            </w:r>
-            <w:proofErr w:type="spellEnd"/>
-            <w:r>
-              <w:t>?</w:t>
+              <w:t>Called fillBookmarksList?</w:t>
             </w:r>
           </w:p>
         </w:tc>
@@ -2806,15 +2598,7 @@
               <w:spacing w:after="0" w:line="240" w:lineRule="auto"/>
             </w:pPr>
             <w:r>
-              <w:t xml:space="preserve">Created the </w:t>
-            </w:r>
-            <w:proofErr w:type="spellStart"/>
-            <w:r>
-              <w:t>addBookmark</w:t>
-            </w:r>
-            <w:proofErr w:type="spellEnd"/>
-            <w:r>
-              <w:t xml:space="preserve"> method?</w:t>
+              <w:t>Created the addBookmark method?</w:t>
             </w:r>
           </w:p>
           <w:p>
@@ -2884,15 +2668,7 @@
               <w:spacing w:after="0" w:line="240" w:lineRule="auto"/>
             </w:pPr>
             <w:r>
-              <w:t xml:space="preserve">Called </w:t>
-            </w:r>
-            <w:proofErr w:type="spellStart"/>
-            <w:r>
-              <w:t>fillBookmarksList</w:t>
-            </w:r>
-            <w:proofErr w:type="spellEnd"/>
-            <w:r>
-              <w:t>?</w:t>
+              <w:t>Called fillBookmarksList?</w:t>
             </w:r>
           </w:p>
         </w:tc>
@@ -3203,47 +2979,11 @@
                 <w:rFonts w:ascii="Calibri" w:hAnsi="Calibri" w:cs="Calibri"/>
               </w:rPr>
             </w:pPr>
-            <w:proofErr w:type="spellStart"/>
             <w:r>
               <w:rPr>
                 <w:rFonts w:cs="Calibri"/>
               </w:rPr>
-              <w:t>Url</w:t>
-            </w:r>
-            <w:proofErr w:type="spellEnd"/>
-            <w:r>
-              <w:rPr>
-                <w:rFonts w:cs="Calibri"/>
-              </w:rPr>
-              <w:t xml:space="preserve"> for </w:t>
-            </w:r>
-            <w:proofErr w:type="spellStart"/>
-            <w:r>
-              <w:rPr>
-                <w:rFonts w:cs="Calibri"/>
-              </w:rPr>
-              <w:t>ToDoList</w:t>
-            </w:r>
-            <w:proofErr w:type="spellEnd"/>
-            <w:r>
-              <w:rPr>
-                <w:rFonts w:cs="Calibri"/>
-              </w:rPr>
-              <w:t xml:space="preserve"> on </w:t>
-            </w:r>
-            <w:proofErr w:type="spellStart"/>
-            <w:r>
-              <w:rPr>
-                <w:rFonts w:cs="Calibri"/>
-              </w:rPr>
-              <w:t>citstudent</w:t>
-            </w:r>
-            <w:proofErr w:type="spellEnd"/>
-            <w:r>
-              <w:rPr>
-                <w:rFonts w:cs="Calibri"/>
-              </w:rPr>
-              <w:t>:</w:t>
+              <w:t>Url for ToDoList on citstudent:</w:t>
             </w:r>
           </w:p>
         </w:tc>
@@ -3271,33 +3011,11 @@
                 <w:rFonts w:ascii="Calibri" w:hAnsi="Calibri" w:cs="Calibri"/>
               </w:rPr>
             </w:pPr>
-            <w:proofErr w:type="spellStart"/>
             <w:r>
               <w:rPr>
                 <w:rFonts w:cs="Calibri"/>
               </w:rPr>
-              <w:t>Url</w:t>
-            </w:r>
-            <w:proofErr w:type="spellEnd"/>
-            <w:r>
-              <w:rPr>
-                <w:rFonts w:cs="Calibri"/>
-              </w:rPr>
-              <w:t xml:space="preserve"> for Bookmarker on </w:t>
-            </w:r>
-            <w:proofErr w:type="spellStart"/>
-            <w:r>
-              <w:rPr>
-                <w:rFonts w:cs="Calibri"/>
-              </w:rPr>
-              <w:t>citstudent</w:t>
-            </w:r>
-            <w:proofErr w:type="spellEnd"/>
-            <w:r>
-              <w:rPr>
-                <w:rFonts w:cs="Calibri"/>
-              </w:rPr>
-              <w:t>?</w:t>
+              <w:t>Url for Bookmarker on citstudent?</w:t>
             </w:r>
           </w:p>
         </w:tc>
@@ -3325,29 +3043,8 @@
                 <w:rFonts w:ascii="Calibri" w:hAnsi="Calibri" w:cs="Calibri"/>
               </w:rPr>
             </w:pPr>
-            <w:proofErr w:type="spellStart"/>
-            <w:r>
-              <w:t>Url</w:t>
-            </w:r>
-            <w:proofErr w:type="spellEnd"/>
-            <w:r>
-              <w:t xml:space="preserve"> for </w:t>
-            </w:r>
-            <w:proofErr w:type="spellStart"/>
-            <w:r>
-              <w:t>ToDoList</w:t>
-            </w:r>
-            <w:proofErr w:type="spellEnd"/>
-            <w:r>
-              <w:t xml:space="preserve"> </w:t>
-            </w:r>
-            <w:proofErr w:type="spellStart"/>
-            <w:r>
-              <w:t>github</w:t>
-            </w:r>
-            <w:proofErr w:type="spellEnd"/>
-            <w:r>
-              <w:t xml:space="preserve"> repo:</w:t>
+            <w:r>
+              <w:t>Url for ToDoList github repo:</w:t>
             </w:r>
           </w:p>
         </w:tc>
@@ -3375,33 +3072,11 @@
                 <w:rFonts w:ascii="Calibri" w:hAnsi="Calibri" w:cs="Calibri"/>
               </w:rPr>
             </w:pPr>
-            <w:proofErr w:type="spellStart"/>
             <w:r>
               <w:rPr>
                 <w:rFonts w:cs="Calibri"/>
               </w:rPr>
-              <w:t>Url</w:t>
-            </w:r>
-            <w:proofErr w:type="spellEnd"/>
-            <w:r>
-              <w:rPr>
-                <w:rFonts w:cs="Calibri"/>
-              </w:rPr>
-              <w:t xml:space="preserve"> for Bookmarker </w:t>
-            </w:r>
-            <w:proofErr w:type="spellStart"/>
-            <w:r>
-              <w:rPr>
-                <w:rFonts w:cs="Calibri"/>
-              </w:rPr>
-              <w:t>github</w:t>
-            </w:r>
-            <w:proofErr w:type="spellEnd"/>
-            <w:r>
-              <w:rPr>
-                <w:rFonts w:cs="Calibri"/>
-              </w:rPr>
-              <w:t xml:space="preserve"> repo:</w:t>
+              <w:t>Url for Bookmarker github repo:</w:t>
             </w:r>
           </w:p>
         </w:tc>
@@ -3425,13 +3100,8 @@
               <w:widowControl w:val="0"/>
               <w:spacing w:after="0" w:line="240" w:lineRule="auto"/>
             </w:pPr>
-            <w:proofErr w:type="spellStart"/>
-            <w:r>
-              <w:t>npm</w:t>
-            </w:r>
-            <w:proofErr w:type="spellEnd"/>
-            <w:r>
-              <w:t xml:space="preserve"> was used to manage modules?</w:t>
+            <w:r>
+              <w:t>npm was used to manage modules?</w:t>
             </w:r>
           </w:p>
           <w:p>
@@ -3444,13 +3114,8 @@
               </w:numPr>
               <w:spacing w:after="0" w:line="240" w:lineRule="auto"/>
             </w:pPr>
-            <w:proofErr w:type="spellStart"/>
-            <w:r>
-              <w:t>package.json</w:t>
-            </w:r>
-            <w:proofErr w:type="spellEnd"/>
-            <w:r>
-              <w:t xml:space="preserve"> file was created?</w:t>
+            <w:r>
+              <w:t>package.json file was created?</w:t>
             </w:r>
           </w:p>
           <w:p>
@@ -3478,29 +3143,16 @@
               <w:spacing w:after="0" w:line="240" w:lineRule="auto"/>
             </w:pPr>
             <w:r>
-              <w:t xml:space="preserve">Scripts were added to facilitate development </w:t>
-            </w:r>
-            <w:proofErr w:type="gramStart"/>
-            <w:r>
-              <w:t>tasks?</w:t>
-            </w:r>
-            <w:proofErr w:type="gramEnd"/>
-          </w:p>
-          <w:p>
-            <w:pPr>
-              <w:widowControl w:val="0"/>
-              <w:spacing w:after="0" w:line="240" w:lineRule="auto"/>
-            </w:pPr>
-            <w:r>
-              <w:t xml:space="preserve">Screenshots showing that </w:t>
-            </w:r>
-            <w:proofErr w:type="spellStart"/>
-            <w:r>
-              <w:t>npm</w:t>
-            </w:r>
-            <w:proofErr w:type="spellEnd"/>
-            <w:r>
-              <w:t>, babel and webpack were used:</w:t>
+              <w:t>Scripts were added to facilitate development tasks?</w:t>
+            </w:r>
+          </w:p>
+          <w:p>
+            <w:pPr>
+              <w:widowControl w:val="0"/>
+              <w:spacing w:after="0" w:line="240" w:lineRule="auto"/>
+            </w:pPr>
+            <w:r>
+              <w:t>Screenshots showing that npm, babel and webpack were used:</w:t>
             </w:r>
           </w:p>
           <w:p>
@@ -3569,7 +3221,10 @@
     <w:sectPr>
       <w:headerReference w:type="even" r:id="rId7"/>
       <w:headerReference w:type="default" r:id="rId8"/>
-      <w:headerReference w:type="first" r:id="rId9"/>
+      <w:footerReference w:type="even" r:id="rId9"/>
+      <w:footerReference w:type="default" r:id="rId10"/>
+      <w:headerReference w:type="first" r:id="rId11"/>
+      <w:footerReference w:type="first" r:id="rId12"/>
       <w:pgSz w:w="12240" w:h="15840"/>
       <w:pgMar w:top="1440" w:right="720" w:bottom="1440" w:left="720" w:header="720" w:footer="0" w:gutter="0"/>
       <w:cols w:space="720"/>
@@ -3581,7 +3236,7 @@
 </file>
 
 <file path=word/endnotes.xml><?xml version="1.0" encoding="utf-8"?>
-<w:endnotes xmlns:wpc="http://schemas.microsoft.com/office/word/2010/wordprocessingCanvas" xmlns:cx="http://schemas.microsoft.com/office/drawing/2014/chartex" xmlns:cx1="http://schemas.microsoft.com/office/drawing/2015/9/8/chartex" xmlns:cx2="http://schemas.microsoft.com/office/drawing/2015/10/21/chartex" xmlns:cx3="http://schemas.microsoft.com/office/drawing/2016/5/9/chartex" xmlns:cx4="http://schemas.microsoft.com/office/drawing/2016/5/10/chartex" xmlns:cx5="http://schemas.microsoft.com/office/drawing/2016/5/11/chartex" xmlns:cx6="http://schemas.microsoft.com/office/drawing/2016/5/12/chartex" xmlns:cx7="http://schemas.microsoft.com/office/drawing/2016/5/13/chartex" xmlns:cx8="http://schemas.microsoft.com/office/drawing/2016/5/14/chartex" xmlns:mc="http://schemas.openxmlformats.org/markup-compatibility/2006" xmlns:aink="http://schemas.microsoft.com/office/drawing/2016/ink" xmlns:am3d="http://schemas.microsoft.com/office/drawing/2017/model3d" xmlns:o="urn:schemas-microsoft-com:office:office" xmlns:oel="http://schemas.microsoft.com/office/2019/extlst" xmlns:r="http://schemas.openxmlformats.org/officeDocument/2006/relationships" xmlns:m="http://schemas.openxmlformats.org/officeDocument/2006/math" xmlns:v="urn:schemas-microsoft-com:vml" xmlns:wp14="http://schemas.microsoft.com/office/word/2010/wordprocessingDrawing" xmlns:wp="http://schemas.openxmlformats.org/drawingml/2006/wordprocessingDrawing" xmlns:w10="urn:schemas-microsoft-com:office:word" xmlns:w="http://schemas.openxmlformats.org/wordprocessingml/2006/main" xmlns:w14="http://schemas.microsoft.com/office/word/2010/wordml" xmlns:w15="http://schemas.microsoft.com/office/word/2012/wordml" xmlns:w16cex="http://schemas.microsoft.com/office/word/2018/wordml/cex" xmlns:w16cid="http://schemas.microsoft.com/office/word/2016/wordml/cid" xmlns:w16="http://schemas.microsoft.com/office/word/2018/wordml" xmlns:w16sdtdh="http://schemas.microsoft.com/office/word/2020/wordml/sdtdatahash" xmlns:w16se="http://schemas.microsoft.com/office/word/2015/wordml/symex" xmlns:wpg="http://schemas.microsoft.com/office/word/2010/wordprocessingGroup" xmlns:wpi="http://schemas.microsoft.com/office/word/2010/wordprocessingInk" xmlns:wne="http://schemas.microsoft.com/office/word/2006/wordml" xmlns:wps="http://schemas.microsoft.com/office/word/2010/wordprocessingShape" mc:Ignorable="w14 w15 w16se w16cid w16 w16cex w16sdtdh wp14">
+<w:endnotes xmlns:wpc="http://schemas.microsoft.com/office/word/2010/wordprocessingCanvas" xmlns:cx="http://schemas.microsoft.com/office/drawing/2014/chartex" xmlns:cx1="http://schemas.microsoft.com/office/drawing/2015/9/8/chartex" xmlns:cx2="http://schemas.microsoft.com/office/drawing/2015/10/21/chartex" xmlns:cx3="http://schemas.microsoft.com/office/drawing/2016/5/9/chartex" xmlns:cx4="http://schemas.microsoft.com/office/drawing/2016/5/10/chartex" xmlns:cx5="http://schemas.microsoft.com/office/drawing/2016/5/11/chartex" xmlns:cx6="http://schemas.microsoft.com/office/drawing/2016/5/12/chartex" xmlns:cx7="http://schemas.microsoft.com/office/drawing/2016/5/13/chartex" xmlns:cx8="http://schemas.microsoft.com/office/drawing/2016/5/14/chartex" xmlns:mc="http://schemas.openxmlformats.org/markup-compatibility/2006" xmlns:aink="http://schemas.microsoft.com/office/drawing/2016/ink" xmlns:am3d="http://schemas.microsoft.com/office/drawing/2017/model3d" xmlns:o="urn:schemas-microsoft-com:office:office" xmlns:oel="http://schemas.microsoft.com/office/2019/extlst" xmlns:r="http://schemas.openxmlformats.org/officeDocument/2006/relationships" xmlns:m="http://schemas.openxmlformats.org/officeDocument/2006/math" xmlns:v="urn:schemas-microsoft-com:vml" xmlns:wp14="http://schemas.microsoft.com/office/word/2010/wordprocessingDrawing" xmlns:wp="http://schemas.openxmlformats.org/drawingml/2006/wordprocessingDrawing" xmlns:w10="urn:schemas-microsoft-com:office:word" xmlns:w="http://schemas.openxmlformats.org/wordprocessingml/2006/main" xmlns:w14="http://schemas.microsoft.com/office/word/2010/wordml" xmlns:w15="http://schemas.microsoft.com/office/word/2012/wordml" xmlns:w16cex="http://schemas.microsoft.com/office/word/2018/wordml/cex" xmlns:w16cid="http://schemas.microsoft.com/office/word/2016/wordml/cid" xmlns:w16="http://schemas.microsoft.com/office/word/2018/wordml" xmlns:w16du="http://schemas.microsoft.com/office/word/2023/wordml/word16du" xmlns:w16sdtdh="http://schemas.microsoft.com/office/word/2020/wordml/sdtdatahash" xmlns:w16sdtfl="http://schemas.microsoft.com/office/word/2024/wordml/sdtformatlock" xmlns:w16se="http://schemas.microsoft.com/office/word/2015/wordml/symex" xmlns:wpg="http://schemas.microsoft.com/office/word/2010/wordprocessingGroup" xmlns:wpi="http://schemas.microsoft.com/office/word/2010/wordprocessingInk" xmlns:wne="http://schemas.microsoft.com/office/word/2006/wordml" xmlns:wps="http://schemas.microsoft.com/office/word/2010/wordprocessingShape" mc:Ignorable="w14 w15 w16se w16cid w16 w16cex w16sdtdh w16sdtfl w16du wp14">
   <w:endnote w:type="separator" w:id="-1">
     <w:p>
       <w:pPr>
@@ -3605,8 +3260,38 @@
 </w:endnotes>
 </file>
 
+<file path=word/footer1.xml><?xml version="1.0" encoding="utf-8"?>
+<w:ftr xmlns:wpc="http://schemas.microsoft.com/office/word/2010/wordprocessingCanvas" xmlns:cx="http://schemas.microsoft.com/office/drawing/2014/chartex" xmlns:cx1="http://schemas.microsoft.com/office/drawing/2015/9/8/chartex" xmlns:cx2="http://schemas.microsoft.com/office/drawing/2015/10/21/chartex" xmlns:cx3="http://schemas.microsoft.com/office/drawing/2016/5/9/chartex" xmlns:cx4="http://schemas.microsoft.com/office/drawing/2016/5/10/chartex" xmlns:cx5="http://schemas.microsoft.com/office/drawing/2016/5/11/chartex" xmlns:cx6="http://schemas.microsoft.com/office/drawing/2016/5/12/chartex" xmlns:cx7="http://schemas.microsoft.com/office/drawing/2016/5/13/chartex" xmlns:cx8="http://schemas.microsoft.com/office/drawing/2016/5/14/chartex" xmlns:mc="http://schemas.openxmlformats.org/markup-compatibility/2006" xmlns:aink="http://schemas.microsoft.com/office/drawing/2016/ink" xmlns:am3d="http://schemas.microsoft.com/office/drawing/2017/model3d" xmlns:o="urn:schemas-microsoft-com:office:office" xmlns:oel="http://schemas.microsoft.com/office/2019/extlst" xmlns:r="http://schemas.openxmlformats.org/officeDocument/2006/relationships" xmlns:m="http://schemas.openxmlformats.org/officeDocument/2006/math" xmlns:v="urn:schemas-microsoft-com:vml" xmlns:wp14="http://schemas.microsoft.com/office/word/2010/wordprocessingDrawing" xmlns:wp="http://schemas.openxmlformats.org/drawingml/2006/wordprocessingDrawing" xmlns:w10="urn:schemas-microsoft-com:office:word" xmlns:w="http://schemas.openxmlformats.org/wordprocessingml/2006/main" xmlns:w14="http://schemas.microsoft.com/office/word/2010/wordml" xmlns:w15="http://schemas.microsoft.com/office/word/2012/wordml" xmlns:w16cex="http://schemas.microsoft.com/office/word/2018/wordml/cex" xmlns:w16cid="http://schemas.microsoft.com/office/word/2016/wordml/cid" xmlns:w16="http://schemas.microsoft.com/office/word/2018/wordml" xmlns:w16du="http://schemas.microsoft.com/office/word/2023/wordml/word16du" xmlns:w16sdtdh="http://schemas.microsoft.com/office/word/2020/wordml/sdtdatahash" xmlns:w16sdtfl="http://schemas.microsoft.com/office/word/2024/wordml/sdtformatlock" xmlns:w16se="http://schemas.microsoft.com/office/word/2015/wordml/symex" xmlns:wpg="http://schemas.microsoft.com/office/word/2010/wordprocessingGroup" xmlns:wpi="http://schemas.microsoft.com/office/word/2010/wordprocessingInk" xmlns:wne="http://schemas.microsoft.com/office/word/2006/wordml" xmlns:wps="http://schemas.microsoft.com/office/word/2010/wordprocessingShape" mc:Ignorable="w14 w15 w16se w16cid w16 w16cex w16sdtdh w16sdtfl w16du wp14">
+  <w:p>
+    <w:pPr>
+      <w:pStyle w:val="Footer"/>
+    </w:pPr>
+  </w:p>
+</w:ftr>
+</file>
+
+<file path=word/footer2.xml><?xml version="1.0" encoding="utf-8"?>
+<w:ftr xmlns:wpc="http://schemas.microsoft.com/office/word/2010/wordprocessingCanvas" xmlns:cx="http://schemas.microsoft.com/office/drawing/2014/chartex" xmlns:cx1="http://schemas.microsoft.com/office/drawing/2015/9/8/chartex" xmlns:cx2="http://schemas.microsoft.com/office/drawing/2015/10/21/chartex" xmlns:cx3="http://schemas.microsoft.com/office/drawing/2016/5/9/chartex" xmlns:cx4="http://schemas.microsoft.com/office/drawing/2016/5/10/chartex" xmlns:cx5="http://schemas.microsoft.com/office/drawing/2016/5/11/chartex" xmlns:cx6="http://schemas.microsoft.com/office/drawing/2016/5/12/chartex" xmlns:cx7="http://schemas.microsoft.com/office/drawing/2016/5/13/chartex" xmlns:cx8="http://schemas.microsoft.com/office/drawing/2016/5/14/chartex" xmlns:mc="http://schemas.openxmlformats.org/markup-compatibility/2006" xmlns:aink="http://schemas.microsoft.com/office/drawing/2016/ink" xmlns:am3d="http://schemas.microsoft.com/office/drawing/2017/model3d" xmlns:o="urn:schemas-microsoft-com:office:office" xmlns:oel="http://schemas.microsoft.com/office/2019/extlst" xmlns:r="http://schemas.openxmlformats.org/officeDocument/2006/relationships" xmlns:m="http://schemas.openxmlformats.org/officeDocument/2006/math" xmlns:v="urn:schemas-microsoft-com:vml" xmlns:wp14="http://schemas.microsoft.com/office/word/2010/wordprocessingDrawing" xmlns:wp="http://schemas.openxmlformats.org/drawingml/2006/wordprocessingDrawing" xmlns:w10="urn:schemas-microsoft-com:office:word" xmlns:w="http://schemas.openxmlformats.org/wordprocessingml/2006/main" xmlns:w14="http://schemas.microsoft.com/office/word/2010/wordml" xmlns:w15="http://schemas.microsoft.com/office/word/2012/wordml" xmlns:w16cex="http://schemas.microsoft.com/office/word/2018/wordml/cex" xmlns:w16cid="http://schemas.microsoft.com/office/word/2016/wordml/cid" xmlns:w16="http://schemas.microsoft.com/office/word/2018/wordml" xmlns:w16du="http://schemas.microsoft.com/office/word/2023/wordml/word16du" xmlns:w16sdtdh="http://schemas.microsoft.com/office/word/2020/wordml/sdtdatahash" xmlns:w16sdtfl="http://schemas.microsoft.com/office/word/2024/wordml/sdtformatlock" xmlns:w16se="http://schemas.microsoft.com/office/word/2015/wordml/symex" xmlns:wpg="http://schemas.microsoft.com/office/word/2010/wordprocessingGroup" xmlns:wpi="http://schemas.microsoft.com/office/word/2010/wordprocessingInk" xmlns:wne="http://schemas.microsoft.com/office/word/2006/wordml" xmlns:wps="http://schemas.microsoft.com/office/word/2010/wordprocessingShape" mc:Ignorable="w14 w15 w16se w16cid w16 w16cex w16sdtdh w16sdtfl w16du wp14">
+  <w:p>
+    <w:pPr>
+      <w:pStyle w:val="Footer"/>
+    </w:pPr>
+  </w:p>
+</w:ftr>
+</file>
+
+<file path=word/footer3.xml><?xml version="1.0" encoding="utf-8"?>
+<w:ftr xmlns:wpc="http://schemas.microsoft.com/office/word/2010/wordprocessingCanvas" xmlns:cx="http://schemas.microsoft.com/office/drawing/2014/chartex" xmlns:cx1="http://schemas.microsoft.com/office/drawing/2015/9/8/chartex" xmlns:cx2="http://schemas.microsoft.com/office/drawing/2015/10/21/chartex" xmlns:cx3="http://schemas.microsoft.com/office/drawing/2016/5/9/chartex" xmlns:cx4="http://schemas.microsoft.com/office/drawing/2016/5/10/chartex" xmlns:cx5="http://schemas.microsoft.com/office/drawing/2016/5/11/chartex" xmlns:cx6="http://schemas.microsoft.com/office/drawing/2016/5/12/chartex" xmlns:cx7="http://schemas.microsoft.com/office/drawing/2016/5/13/chartex" xmlns:cx8="http://schemas.microsoft.com/office/drawing/2016/5/14/chartex" xmlns:mc="http://schemas.openxmlformats.org/markup-compatibility/2006" xmlns:aink="http://schemas.microsoft.com/office/drawing/2016/ink" xmlns:am3d="http://schemas.microsoft.com/office/drawing/2017/model3d" xmlns:o="urn:schemas-microsoft-com:office:office" xmlns:oel="http://schemas.microsoft.com/office/2019/extlst" xmlns:r="http://schemas.openxmlformats.org/officeDocument/2006/relationships" xmlns:m="http://schemas.openxmlformats.org/officeDocument/2006/math" xmlns:v="urn:schemas-microsoft-com:vml" xmlns:wp14="http://schemas.microsoft.com/office/word/2010/wordprocessingDrawing" xmlns:wp="http://schemas.openxmlformats.org/drawingml/2006/wordprocessingDrawing" xmlns:w10="urn:schemas-microsoft-com:office:word" xmlns:w="http://schemas.openxmlformats.org/wordprocessingml/2006/main" xmlns:w14="http://schemas.microsoft.com/office/word/2010/wordml" xmlns:w15="http://schemas.microsoft.com/office/word/2012/wordml" xmlns:w16cex="http://schemas.microsoft.com/office/word/2018/wordml/cex" xmlns:w16cid="http://schemas.microsoft.com/office/word/2016/wordml/cid" xmlns:w16="http://schemas.microsoft.com/office/word/2018/wordml" xmlns:w16du="http://schemas.microsoft.com/office/word/2023/wordml/word16du" xmlns:w16sdtdh="http://schemas.microsoft.com/office/word/2020/wordml/sdtdatahash" xmlns:w16sdtfl="http://schemas.microsoft.com/office/word/2024/wordml/sdtformatlock" xmlns:w16se="http://schemas.microsoft.com/office/word/2015/wordml/symex" xmlns:wpg="http://schemas.microsoft.com/office/word/2010/wordprocessingGroup" xmlns:wpi="http://schemas.microsoft.com/office/word/2010/wordprocessingInk" xmlns:wne="http://schemas.microsoft.com/office/word/2006/wordml" xmlns:wps="http://schemas.microsoft.com/office/word/2010/wordprocessingShape" mc:Ignorable="w14 w15 w16se w16cid w16 w16cex w16sdtdh w16sdtfl w16du wp14">
+  <w:p>
+    <w:pPr>
+      <w:pStyle w:val="Footer"/>
+    </w:pPr>
+  </w:p>
+</w:ftr>
+</file>
+
 <file path=word/footnotes.xml><?xml version="1.0" encoding="utf-8"?>
-<w:footnotes xmlns:wpc="http://schemas.microsoft.com/office/word/2010/wordprocessingCanvas" xmlns:cx="http://schemas.microsoft.com/office/drawing/2014/chartex" xmlns:cx1="http://schemas.microsoft.com/office/drawing/2015/9/8/chartex" xmlns:cx2="http://schemas.microsoft.com/office/drawing/2015/10/21/chartex" xmlns:cx3="http://schemas.microsoft.com/office/drawing/2016/5/9/chartex" xmlns:cx4="http://schemas.microsoft.com/office/drawing/2016/5/10/chartex" xmlns:cx5="http://schemas.microsoft.com/office/drawing/2016/5/11/chartex" xmlns:cx6="http://schemas.microsoft.com/office/drawing/2016/5/12/chartex" xmlns:cx7="http://schemas.microsoft.com/office/drawing/2016/5/13/chartex" xmlns:cx8="http://schemas.microsoft.com/office/drawing/2016/5/14/chartex" xmlns:mc="http://schemas.openxmlformats.org/markup-compatibility/2006" xmlns:aink="http://schemas.microsoft.com/office/drawing/2016/ink" xmlns:am3d="http://schemas.microsoft.com/office/drawing/2017/model3d" xmlns:o="urn:schemas-microsoft-com:office:office" xmlns:oel="http://schemas.microsoft.com/office/2019/extlst" xmlns:r="http://schemas.openxmlformats.org/officeDocument/2006/relationships" xmlns:m="http://schemas.openxmlformats.org/officeDocument/2006/math" xmlns:v="urn:schemas-microsoft-com:vml" xmlns:wp14="http://schemas.microsoft.com/office/word/2010/wordprocessingDrawing" xmlns:wp="http://schemas.openxmlformats.org/drawingml/2006/wordprocessingDrawing" xmlns:w10="urn:schemas-microsoft-com:office:word" xmlns:w="http://schemas.openxmlformats.org/wordprocessingml/2006/main" xmlns:w14="http://schemas.microsoft.com/office/word/2010/wordml" xmlns:w15="http://schemas.microsoft.com/office/word/2012/wordml" xmlns:w16cex="http://schemas.microsoft.com/office/word/2018/wordml/cex" xmlns:w16cid="http://schemas.microsoft.com/office/word/2016/wordml/cid" xmlns:w16="http://schemas.microsoft.com/office/word/2018/wordml" xmlns:w16sdtdh="http://schemas.microsoft.com/office/word/2020/wordml/sdtdatahash" xmlns:w16se="http://schemas.microsoft.com/office/word/2015/wordml/symex" xmlns:wpg="http://schemas.microsoft.com/office/word/2010/wordprocessingGroup" xmlns:wpi="http://schemas.microsoft.com/office/word/2010/wordprocessingInk" xmlns:wne="http://schemas.microsoft.com/office/word/2006/wordml" xmlns:wps="http://schemas.microsoft.com/office/word/2010/wordprocessingShape" mc:Ignorable="w14 w15 w16se w16cid w16 w16cex w16sdtdh wp14">
+<w:footnotes xmlns:wpc="http://schemas.microsoft.com/office/word/2010/wordprocessingCanvas" xmlns:cx="http://schemas.microsoft.com/office/drawing/2014/chartex" xmlns:cx1="http://schemas.microsoft.com/office/drawing/2015/9/8/chartex" xmlns:cx2="http://schemas.microsoft.com/office/drawing/2015/10/21/chartex" xmlns:cx3="http://schemas.microsoft.com/office/drawing/2016/5/9/chartex" xmlns:cx4="http://schemas.microsoft.com/office/drawing/2016/5/10/chartex" xmlns:cx5="http://schemas.microsoft.com/office/drawing/2016/5/11/chartex" xmlns:cx6="http://schemas.microsoft.com/office/drawing/2016/5/12/chartex" xmlns:cx7="http://schemas.microsoft.com/office/drawing/2016/5/13/chartex" xmlns:cx8="http://schemas.microsoft.com/office/drawing/2016/5/14/chartex" xmlns:mc="http://schemas.openxmlformats.org/markup-compatibility/2006" xmlns:aink="http://schemas.microsoft.com/office/drawing/2016/ink" xmlns:am3d="http://schemas.microsoft.com/office/drawing/2017/model3d" xmlns:o="urn:schemas-microsoft-com:office:office" xmlns:oel="http://schemas.microsoft.com/office/2019/extlst" xmlns:r="http://schemas.openxmlformats.org/officeDocument/2006/relationships" xmlns:m="http://schemas.openxmlformats.org/officeDocument/2006/math" xmlns:v="urn:schemas-microsoft-com:vml" xmlns:wp14="http://schemas.microsoft.com/office/word/2010/wordprocessingDrawing" xmlns:wp="http://schemas.openxmlformats.org/drawingml/2006/wordprocessingDrawing" xmlns:w10="urn:schemas-microsoft-com:office:word" xmlns:w="http://schemas.openxmlformats.org/wordprocessingml/2006/main" xmlns:w14="http://schemas.microsoft.com/office/word/2010/wordml" xmlns:w15="http://schemas.microsoft.com/office/word/2012/wordml" xmlns:w16cex="http://schemas.microsoft.com/office/word/2018/wordml/cex" xmlns:w16cid="http://schemas.microsoft.com/office/word/2016/wordml/cid" xmlns:w16="http://schemas.microsoft.com/office/word/2018/wordml" xmlns:w16du="http://schemas.microsoft.com/office/word/2023/wordml/word16du" xmlns:w16sdtdh="http://schemas.microsoft.com/office/word/2020/wordml/sdtdatahash" xmlns:w16sdtfl="http://schemas.microsoft.com/office/word/2024/wordml/sdtformatlock" xmlns:w16se="http://schemas.microsoft.com/office/word/2015/wordml/symex" xmlns:wpg="http://schemas.microsoft.com/office/word/2010/wordprocessingGroup" xmlns:wpi="http://schemas.microsoft.com/office/word/2010/wordprocessingInk" xmlns:wne="http://schemas.microsoft.com/office/word/2006/wordml" xmlns:wps="http://schemas.microsoft.com/office/word/2010/wordprocessingShape" mc:Ignorable="w14 w15 w16se w16cid w16 w16cex w16sdtdh w16sdtfl w16du wp14">
   <w:footnote w:type="separator" w:id="-1">
     <w:p>
       <w:pPr>
@@ -3631,7 +3316,7 @@
 </file>
 
 <file path=word/header1.xml><?xml version="1.0" encoding="utf-8"?>
-<w:hdr xmlns:wpc="http://schemas.microsoft.com/office/word/2010/wordprocessingCanvas" xmlns:cx="http://schemas.microsoft.com/office/drawing/2014/chartex" xmlns:cx1="http://schemas.microsoft.com/office/drawing/2015/9/8/chartex" xmlns:cx2="http://schemas.microsoft.com/office/drawing/2015/10/21/chartex" xmlns:cx3="http://schemas.microsoft.com/office/drawing/2016/5/9/chartex" xmlns:cx4="http://schemas.microsoft.com/office/drawing/2016/5/10/chartex" xmlns:cx5="http://schemas.microsoft.com/office/drawing/2016/5/11/chartex" xmlns:cx6="http://schemas.microsoft.com/office/drawing/2016/5/12/chartex" xmlns:cx7="http://schemas.microsoft.com/office/drawing/2016/5/13/chartex" xmlns:cx8="http://schemas.microsoft.com/office/drawing/2016/5/14/chartex" xmlns:mc="http://schemas.openxmlformats.org/markup-compatibility/2006" xmlns:aink="http://schemas.microsoft.com/office/drawing/2016/ink" xmlns:am3d="http://schemas.microsoft.com/office/drawing/2017/model3d" xmlns:o="urn:schemas-microsoft-com:office:office" xmlns:oel="http://schemas.microsoft.com/office/2019/extlst" xmlns:r="http://schemas.openxmlformats.org/officeDocument/2006/relationships" xmlns:m="http://schemas.openxmlformats.org/officeDocument/2006/math" xmlns:v="urn:schemas-microsoft-com:vml" xmlns:wp14="http://schemas.microsoft.com/office/word/2010/wordprocessingDrawing" xmlns:wp="http://schemas.openxmlformats.org/drawingml/2006/wordprocessingDrawing" xmlns:w10="urn:schemas-microsoft-com:office:word" xmlns:w="http://schemas.openxmlformats.org/wordprocessingml/2006/main" xmlns:w14="http://schemas.microsoft.com/office/word/2010/wordml" xmlns:w15="http://schemas.microsoft.com/office/word/2012/wordml" xmlns:w16cex="http://schemas.microsoft.com/office/word/2018/wordml/cex" xmlns:w16cid="http://schemas.microsoft.com/office/word/2016/wordml/cid" xmlns:w16="http://schemas.microsoft.com/office/word/2018/wordml" xmlns:w16sdtdh="http://schemas.microsoft.com/office/word/2020/wordml/sdtdatahash" xmlns:w16se="http://schemas.microsoft.com/office/word/2015/wordml/symex" xmlns:wpg="http://schemas.microsoft.com/office/word/2010/wordprocessingGroup" xmlns:wpi="http://schemas.microsoft.com/office/word/2010/wordprocessingInk" xmlns:wne="http://schemas.microsoft.com/office/word/2006/wordml" xmlns:wps="http://schemas.microsoft.com/office/word/2010/wordprocessingShape" mc:Ignorable="w14 w15 w16se w16cid w16 w16cex w16sdtdh wp14">
+<w:hdr xmlns:wpc="http://schemas.microsoft.com/office/word/2010/wordprocessingCanvas" xmlns:cx="http://schemas.microsoft.com/office/drawing/2014/chartex" xmlns:cx1="http://schemas.microsoft.com/office/drawing/2015/9/8/chartex" xmlns:cx2="http://schemas.microsoft.com/office/drawing/2015/10/21/chartex" xmlns:cx3="http://schemas.microsoft.com/office/drawing/2016/5/9/chartex" xmlns:cx4="http://schemas.microsoft.com/office/drawing/2016/5/10/chartex" xmlns:cx5="http://schemas.microsoft.com/office/drawing/2016/5/11/chartex" xmlns:cx6="http://schemas.microsoft.com/office/drawing/2016/5/12/chartex" xmlns:cx7="http://schemas.microsoft.com/office/drawing/2016/5/13/chartex" xmlns:cx8="http://schemas.microsoft.com/office/drawing/2016/5/14/chartex" xmlns:mc="http://schemas.openxmlformats.org/markup-compatibility/2006" xmlns:aink="http://schemas.microsoft.com/office/drawing/2016/ink" xmlns:am3d="http://schemas.microsoft.com/office/drawing/2017/model3d" xmlns:o="urn:schemas-microsoft-com:office:office" xmlns:oel="http://schemas.microsoft.com/office/2019/extlst" xmlns:r="http://schemas.openxmlformats.org/officeDocument/2006/relationships" xmlns:m="http://schemas.openxmlformats.org/officeDocument/2006/math" xmlns:v="urn:schemas-microsoft-com:vml" xmlns:wp14="http://schemas.microsoft.com/office/word/2010/wordprocessingDrawing" xmlns:wp="http://schemas.openxmlformats.org/drawingml/2006/wordprocessingDrawing" xmlns:w10="urn:schemas-microsoft-com:office:word" xmlns:w="http://schemas.openxmlformats.org/wordprocessingml/2006/main" xmlns:w14="http://schemas.microsoft.com/office/word/2010/wordml" xmlns:w15="http://schemas.microsoft.com/office/word/2012/wordml" xmlns:w16cex="http://schemas.microsoft.com/office/word/2018/wordml/cex" xmlns:w16cid="http://schemas.microsoft.com/office/word/2016/wordml/cid" xmlns:w16="http://schemas.microsoft.com/office/word/2018/wordml" xmlns:w16du="http://schemas.microsoft.com/office/word/2023/wordml/word16du" xmlns:w16sdtdh="http://schemas.microsoft.com/office/word/2020/wordml/sdtdatahash" xmlns:w16sdtfl="http://schemas.microsoft.com/office/word/2024/wordml/sdtformatlock" xmlns:w16se="http://schemas.microsoft.com/office/word/2015/wordml/symex" xmlns:wpg="http://schemas.microsoft.com/office/word/2010/wordprocessingGroup" xmlns:wpi="http://schemas.microsoft.com/office/word/2010/wordprocessingInk" xmlns:wne="http://schemas.microsoft.com/office/word/2006/wordml" xmlns:wps="http://schemas.microsoft.com/office/word/2010/wordprocessingShape" mc:Ignorable="w14 w15 w16se w16cid w16 w16cex w16sdtdh w16sdtfl w16du wp14">
   <w:p>
     <w:pPr>
       <w:pStyle w:val="Header"/>
@@ -3641,7 +3326,7 @@
 </file>
 
 <file path=word/header2.xml><?xml version="1.0" encoding="utf-8"?>
-<w:hdr xmlns:wpc="http://schemas.microsoft.com/office/word/2010/wordprocessingCanvas" xmlns:cx="http://schemas.microsoft.com/office/drawing/2014/chartex" xmlns:cx1="http://schemas.microsoft.com/office/drawing/2015/9/8/chartex" xmlns:cx2="http://schemas.microsoft.com/office/drawing/2015/10/21/chartex" xmlns:cx3="http://schemas.microsoft.com/office/drawing/2016/5/9/chartex" xmlns:cx4="http://schemas.microsoft.com/office/drawing/2016/5/10/chartex" xmlns:cx5="http://schemas.microsoft.com/office/drawing/2016/5/11/chartex" xmlns:cx6="http://schemas.microsoft.com/office/drawing/2016/5/12/chartex" xmlns:cx7="http://schemas.microsoft.com/office/drawing/2016/5/13/chartex" xmlns:cx8="http://schemas.microsoft.com/office/drawing/2016/5/14/chartex" xmlns:mc="http://schemas.openxmlformats.org/markup-compatibility/2006" xmlns:aink="http://schemas.microsoft.com/office/drawing/2016/ink" xmlns:am3d="http://schemas.microsoft.com/office/drawing/2017/model3d" xmlns:o="urn:schemas-microsoft-com:office:office" xmlns:oel="http://schemas.microsoft.com/office/2019/extlst" xmlns:r="http://schemas.openxmlformats.org/officeDocument/2006/relationships" xmlns:m="http://schemas.openxmlformats.org/officeDocument/2006/math" xmlns:v="urn:schemas-microsoft-com:vml" xmlns:wp14="http://schemas.microsoft.com/office/word/2010/wordprocessingDrawing" xmlns:wp="http://schemas.openxmlformats.org/drawingml/2006/wordprocessingDrawing" xmlns:w10="urn:schemas-microsoft-com:office:word" xmlns:w="http://schemas.openxmlformats.org/wordprocessingml/2006/main" xmlns:w14="http://schemas.microsoft.com/office/word/2010/wordml" xmlns:w15="http://schemas.microsoft.com/office/word/2012/wordml" xmlns:w16cex="http://schemas.microsoft.com/office/word/2018/wordml/cex" xmlns:w16cid="http://schemas.microsoft.com/office/word/2016/wordml/cid" xmlns:w16="http://schemas.microsoft.com/office/word/2018/wordml" xmlns:w16sdtdh="http://schemas.microsoft.com/office/word/2020/wordml/sdtdatahash" xmlns:w16se="http://schemas.microsoft.com/office/word/2015/wordml/symex" xmlns:wpg="http://schemas.microsoft.com/office/word/2010/wordprocessingGroup" xmlns:wpi="http://schemas.microsoft.com/office/word/2010/wordprocessingInk" xmlns:wne="http://schemas.microsoft.com/office/word/2006/wordml" xmlns:wps="http://schemas.microsoft.com/office/word/2010/wordprocessingShape" mc:Ignorable="w14 w15 w16se w16cid w16 w16cex w16sdtdh wp14">
+<w:hdr xmlns:wpc="http://schemas.microsoft.com/office/word/2010/wordprocessingCanvas" xmlns:cx="http://schemas.microsoft.com/office/drawing/2014/chartex" xmlns:cx1="http://schemas.microsoft.com/office/drawing/2015/9/8/chartex" xmlns:cx2="http://schemas.microsoft.com/office/drawing/2015/10/21/chartex" xmlns:cx3="http://schemas.microsoft.com/office/drawing/2016/5/9/chartex" xmlns:cx4="http://schemas.microsoft.com/office/drawing/2016/5/10/chartex" xmlns:cx5="http://schemas.microsoft.com/office/drawing/2016/5/11/chartex" xmlns:cx6="http://schemas.microsoft.com/office/drawing/2016/5/12/chartex" xmlns:cx7="http://schemas.microsoft.com/office/drawing/2016/5/13/chartex" xmlns:cx8="http://schemas.microsoft.com/office/drawing/2016/5/14/chartex" xmlns:mc="http://schemas.openxmlformats.org/markup-compatibility/2006" xmlns:aink="http://schemas.microsoft.com/office/drawing/2016/ink" xmlns:am3d="http://schemas.microsoft.com/office/drawing/2017/model3d" xmlns:o="urn:schemas-microsoft-com:office:office" xmlns:oel="http://schemas.microsoft.com/office/2019/extlst" xmlns:r="http://schemas.openxmlformats.org/officeDocument/2006/relationships" xmlns:m="http://schemas.openxmlformats.org/officeDocument/2006/math" xmlns:v="urn:schemas-microsoft-com:vml" xmlns:wp14="http://schemas.microsoft.com/office/word/2010/wordprocessingDrawing" xmlns:wp="http://schemas.openxmlformats.org/drawingml/2006/wordprocessingDrawing" xmlns:w10="urn:schemas-microsoft-com:office:word" xmlns:w="http://schemas.openxmlformats.org/wordprocessingml/2006/main" xmlns:w14="http://schemas.microsoft.com/office/word/2010/wordml" xmlns:w15="http://schemas.microsoft.com/office/word/2012/wordml" xmlns:w16cex="http://schemas.microsoft.com/office/word/2018/wordml/cex" xmlns:w16cid="http://schemas.microsoft.com/office/word/2016/wordml/cid" xmlns:w16="http://schemas.microsoft.com/office/word/2018/wordml" xmlns:w16du="http://schemas.microsoft.com/office/word/2023/wordml/word16du" xmlns:w16sdtdh="http://schemas.microsoft.com/office/word/2020/wordml/sdtdatahash" xmlns:w16sdtfl="http://schemas.microsoft.com/office/word/2024/wordml/sdtformatlock" xmlns:w16se="http://schemas.microsoft.com/office/word/2015/wordml/symex" xmlns:wpg="http://schemas.microsoft.com/office/word/2010/wordprocessingGroup" xmlns:wpi="http://schemas.microsoft.com/office/word/2010/wordprocessingInk" xmlns:wne="http://schemas.microsoft.com/office/word/2006/wordml" xmlns:wps="http://schemas.microsoft.com/office/word/2010/wordprocessingShape" mc:Ignorable="w14 w15 w16se w16cid w16 w16cex w16sdtdh w16sdtfl w16du wp14">
   <w:p>
     <w:pPr>
       <w:widowControl w:val="0"/>
@@ -3661,9 +3346,8 @@
         <w:sz w:val="28"/>
         <w:szCs w:val="28"/>
       </w:rPr>
-      <w:t xml:space="preserve">Code Review for Lab 3 – </w:t>
+      <w:t xml:space="preserve">Code Review for Lab </w:t>
     </w:r>
-    <w:proofErr w:type="spellStart"/>
     <w:r>
       <w:rPr>
         <w:rFonts w:cs="Calibri"/>
@@ -3672,9 +3356,8 @@
         <w:sz w:val="28"/>
         <w:szCs w:val="28"/>
       </w:rPr>
-      <w:t>ToDo</w:t>
+      <w:t>4</w:t>
     </w:r>
-    <w:proofErr w:type="spellEnd"/>
     <w:r>
       <w:rPr>
         <w:rFonts w:cs="Calibri"/>
@@ -3683,7 +3366,7 @@
         <w:sz w:val="28"/>
         <w:szCs w:val="28"/>
       </w:rPr>
-      <w:t xml:space="preserve"> List and Web Page Bookmarker</w:t>
+      <w:t xml:space="preserve"> – ToDo List and Web Page Bookmarker</w:t>
     </w:r>
   </w:p>
   <w:p>
@@ -3695,7 +3378,7 @@
 </file>
 
 <file path=word/header3.xml><?xml version="1.0" encoding="utf-8"?>
-<w:hdr xmlns:wpc="http://schemas.microsoft.com/office/word/2010/wordprocessingCanvas" xmlns:cx="http://schemas.microsoft.com/office/drawing/2014/chartex" xmlns:cx1="http://schemas.microsoft.com/office/drawing/2015/9/8/chartex" xmlns:cx2="http://schemas.microsoft.com/office/drawing/2015/10/21/chartex" xmlns:cx3="http://schemas.microsoft.com/office/drawing/2016/5/9/chartex" xmlns:cx4="http://schemas.microsoft.com/office/drawing/2016/5/10/chartex" xmlns:cx5="http://schemas.microsoft.com/office/drawing/2016/5/11/chartex" xmlns:cx6="http://schemas.microsoft.com/office/drawing/2016/5/12/chartex" xmlns:cx7="http://schemas.microsoft.com/office/drawing/2016/5/13/chartex" xmlns:cx8="http://schemas.microsoft.com/office/drawing/2016/5/14/chartex" xmlns:mc="http://schemas.openxmlformats.org/markup-compatibility/2006" xmlns:aink="http://schemas.microsoft.com/office/drawing/2016/ink" xmlns:am3d="http://schemas.microsoft.com/office/drawing/2017/model3d" xmlns:o="urn:schemas-microsoft-com:office:office" xmlns:oel="http://schemas.microsoft.com/office/2019/extlst" xmlns:r="http://schemas.openxmlformats.org/officeDocument/2006/relationships" xmlns:m="http://schemas.openxmlformats.org/officeDocument/2006/math" xmlns:v="urn:schemas-microsoft-com:vml" xmlns:wp14="http://schemas.microsoft.com/office/word/2010/wordprocessingDrawing" xmlns:wp="http://schemas.openxmlformats.org/drawingml/2006/wordprocessingDrawing" xmlns:w10="urn:schemas-microsoft-com:office:word" xmlns:w="http://schemas.openxmlformats.org/wordprocessingml/2006/main" xmlns:w14="http://schemas.microsoft.com/office/word/2010/wordml" xmlns:w15="http://schemas.microsoft.com/office/word/2012/wordml" xmlns:w16cex="http://schemas.microsoft.com/office/word/2018/wordml/cex" xmlns:w16cid="http://schemas.microsoft.com/office/word/2016/wordml/cid" xmlns:w16="http://schemas.microsoft.com/office/word/2018/wordml" xmlns:w16sdtdh="http://schemas.microsoft.com/office/word/2020/wordml/sdtdatahash" xmlns:w16se="http://schemas.microsoft.com/office/word/2015/wordml/symex" xmlns:wpg="http://schemas.microsoft.com/office/word/2010/wordprocessingGroup" xmlns:wpi="http://schemas.microsoft.com/office/word/2010/wordprocessingInk" xmlns:wne="http://schemas.microsoft.com/office/word/2006/wordml" xmlns:wps="http://schemas.microsoft.com/office/word/2010/wordprocessingShape" mc:Ignorable="w14 w15 w16se w16cid w16 w16cex w16sdtdh wp14">
+<w:hdr xmlns:wpc="http://schemas.microsoft.com/office/word/2010/wordprocessingCanvas" xmlns:cx="http://schemas.microsoft.com/office/drawing/2014/chartex" xmlns:cx1="http://schemas.microsoft.com/office/drawing/2015/9/8/chartex" xmlns:cx2="http://schemas.microsoft.com/office/drawing/2015/10/21/chartex" xmlns:cx3="http://schemas.microsoft.com/office/drawing/2016/5/9/chartex" xmlns:cx4="http://schemas.microsoft.com/office/drawing/2016/5/10/chartex" xmlns:cx5="http://schemas.microsoft.com/office/drawing/2016/5/11/chartex" xmlns:cx6="http://schemas.microsoft.com/office/drawing/2016/5/12/chartex" xmlns:cx7="http://schemas.microsoft.com/office/drawing/2016/5/13/chartex" xmlns:cx8="http://schemas.microsoft.com/office/drawing/2016/5/14/chartex" xmlns:mc="http://schemas.openxmlformats.org/markup-compatibility/2006" xmlns:aink="http://schemas.microsoft.com/office/drawing/2016/ink" xmlns:am3d="http://schemas.microsoft.com/office/drawing/2017/model3d" xmlns:o="urn:schemas-microsoft-com:office:office" xmlns:oel="http://schemas.microsoft.com/office/2019/extlst" xmlns:r="http://schemas.openxmlformats.org/officeDocument/2006/relationships" xmlns:m="http://schemas.openxmlformats.org/officeDocument/2006/math" xmlns:v="urn:schemas-microsoft-com:vml" xmlns:wp14="http://schemas.microsoft.com/office/word/2010/wordprocessingDrawing" xmlns:wp="http://schemas.openxmlformats.org/drawingml/2006/wordprocessingDrawing" xmlns:w10="urn:schemas-microsoft-com:office:word" xmlns:w="http://schemas.openxmlformats.org/wordprocessingml/2006/main" xmlns:w14="http://schemas.microsoft.com/office/word/2010/wordml" xmlns:w15="http://schemas.microsoft.com/office/word/2012/wordml" xmlns:w16cex="http://schemas.microsoft.com/office/word/2018/wordml/cex" xmlns:w16cid="http://schemas.microsoft.com/office/word/2016/wordml/cid" xmlns:w16="http://schemas.microsoft.com/office/word/2018/wordml" xmlns:w16du="http://schemas.microsoft.com/office/word/2023/wordml/word16du" xmlns:w16sdtdh="http://schemas.microsoft.com/office/word/2020/wordml/sdtdatahash" xmlns:w16sdtfl="http://schemas.microsoft.com/office/word/2024/wordml/sdtformatlock" xmlns:w16se="http://schemas.microsoft.com/office/word/2015/wordml/symex" xmlns:wpg="http://schemas.microsoft.com/office/word/2010/wordprocessingGroup" xmlns:wpi="http://schemas.microsoft.com/office/word/2010/wordprocessingInk" xmlns:wne="http://schemas.microsoft.com/office/word/2006/wordml" xmlns:wps="http://schemas.microsoft.com/office/word/2010/wordprocessingShape" mc:Ignorable="w14 w15 w16se w16cid w16 w16cex w16sdtdh w16sdtfl w16du wp14">
   <w:p>
     <w:pPr>
       <w:widowControl w:val="0"/>
@@ -3715,29 +3398,7 @@
         <w:sz w:val="28"/>
         <w:szCs w:val="28"/>
       </w:rPr>
-      <w:t xml:space="preserve">Code Review for Lab 3 – </w:t>
-    </w:r>
-    <w:proofErr w:type="spellStart"/>
-    <w:r>
-      <w:rPr>
-        <w:rFonts w:cs="Calibri"/>
-        <w:b/>
-        <w:bCs/>
-        <w:sz w:val="28"/>
-        <w:szCs w:val="28"/>
-      </w:rPr>
-      <w:t>ToDo</w:t>
-    </w:r>
-    <w:proofErr w:type="spellEnd"/>
-    <w:r>
-      <w:rPr>
-        <w:rFonts w:cs="Calibri"/>
-        <w:b/>
-        <w:bCs/>
-        <w:sz w:val="28"/>
-        <w:szCs w:val="28"/>
-      </w:rPr>
-      <w:t xml:space="preserve"> List and Web Page Bookmarker</w:t>
+      <w:t>Code Review for Lab 3 – ToDo List and Web Page Bookmarker</w:t>
     </w:r>
   </w:p>
   <w:p>
@@ -3749,7 +3410,7 @@
 </file>
 
 <file path=word/numbering.xml><?xml version="1.0" encoding="utf-8"?>
-<w:numbering xmlns:wpc="http://schemas.microsoft.com/office/word/2010/wordprocessingCanvas" xmlns:cx="http://schemas.microsoft.com/office/drawing/2014/chartex" xmlns:cx1="http://schemas.microsoft.com/office/drawing/2015/9/8/chartex" xmlns:cx2="http://schemas.microsoft.com/office/drawing/2015/10/21/chartex" xmlns:cx3="http://schemas.microsoft.com/office/drawing/2016/5/9/chartex" xmlns:cx4="http://schemas.microsoft.com/office/drawing/2016/5/10/chartex" xmlns:cx5="http://schemas.microsoft.com/office/drawing/2016/5/11/chartex" xmlns:cx6="http://schemas.microsoft.com/office/drawing/2016/5/12/chartex" xmlns:cx7="http://schemas.microsoft.com/office/drawing/2016/5/13/chartex" xmlns:cx8="http://schemas.microsoft.com/office/drawing/2016/5/14/chartex" xmlns:mc="http://schemas.openxmlformats.org/markup-compatibility/2006" xmlns:aink="http://schemas.microsoft.com/office/drawing/2016/ink" xmlns:am3d="http://schemas.microsoft.com/office/drawing/2017/model3d" xmlns:o="urn:schemas-microsoft-com:office:office" xmlns:oel="http://schemas.microsoft.com/office/2019/extlst" xmlns:r="http://schemas.openxmlformats.org/officeDocument/2006/relationships" xmlns:m="http://schemas.openxmlformats.org/officeDocument/2006/math" xmlns:v="urn:schemas-microsoft-com:vml" xmlns:wp14="http://schemas.microsoft.com/office/word/2010/wordprocessingDrawing" xmlns:wp="http://schemas.openxmlformats.org/drawingml/2006/wordprocessingDrawing" xmlns:w10="urn:schemas-microsoft-com:office:word" xmlns:w="http://schemas.openxmlformats.org/wordprocessingml/2006/main" xmlns:w14="http://schemas.microsoft.com/office/word/2010/wordml" xmlns:w15="http://schemas.microsoft.com/office/word/2012/wordml" xmlns:w16cex="http://schemas.microsoft.com/office/word/2018/wordml/cex" xmlns:w16cid="http://schemas.microsoft.com/office/word/2016/wordml/cid" xmlns:w16="http://schemas.microsoft.com/office/word/2018/wordml" xmlns:w16sdtdh="http://schemas.microsoft.com/office/word/2020/wordml/sdtdatahash" xmlns:w16se="http://schemas.microsoft.com/office/word/2015/wordml/symex" xmlns:wpg="http://schemas.microsoft.com/office/word/2010/wordprocessingGroup" xmlns:wpi="http://schemas.microsoft.com/office/word/2010/wordprocessingInk" xmlns:wne="http://schemas.microsoft.com/office/word/2006/wordml" xmlns:wps="http://schemas.microsoft.com/office/word/2010/wordprocessingShape" mc:Ignorable="w14 w15 w16se w16cid w16 w16cex w16sdtdh wp14">
+<w:numbering xmlns:wpc="http://schemas.microsoft.com/office/word/2010/wordprocessingCanvas" xmlns:cx="http://schemas.microsoft.com/office/drawing/2014/chartex" xmlns:cx1="http://schemas.microsoft.com/office/drawing/2015/9/8/chartex" xmlns:cx2="http://schemas.microsoft.com/office/drawing/2015/10/21/chartex" xmlns:cx3="http://schemas.microsoft.com/office/drawing/2016/5/9/chartex" xmlns:cx4="http://schemas.microsoft.com/office/drawing/2016/5/10/chartex" xmlns:cx5="http://schemas.microsoft.com/office/drawing/2016/5/11/chartex" xmlns:cx6="http://schemas.microsoft.com/office/drawing/2016/5/12/chartex" xmlns:cx7="http://schemas.microsoft.com/office/drawing/2016/5/13/chartex" xmlns:cx8="http://schemas.microsoft.com/office/drawing/2016/5/14/chartex" xmlns:mc="http://schemas.openxmlformats.org/markup-compatibility/2006" xmlns:aink="http://schemas.microsoft.com/office/drawing/2016/ink" xmlns:am3d="http://schemas.microsoft.com/office/drawing/2017/model3d" xmlns:o="urn:schemas-microsoft-com:office:office" xmlns:oel="http://schemas.microsoft.com/office/2019/extlst" xmlns:r="http://schemas.openxmlformats.org/officeDocument/2006/relationships" xmlns:m="http://schemas.openxmlformats.org/officeDocument/2006/math" xmlns:v="urn:schemas-microsoft-com:vml" xmlns:wp14="http://schemas.microsoft.com/office/word/2010/wordprocessingDrawing" xmlns:wp="http://schemas.openxmlformats.org/drawingml/2006/wordprocessingDrawing" xmlns:w10="urn:schemas-microsoft-com:office:word" xmlns:w="http://schemas.openxmlformats.org/wordprocessingml/2006/main" xmlns:w14="http://schemas.microsoft.com/office/word/2010/wordml" xmlns:w15="http://schemas.microsoft.com/office/word/2012/wordml" xmlns:w16cex="http://schemas.microsoft.com/office/word/2018/wordml/cex" xmlns:w16cid="http://schemas.microsoft.com/office/word/2016/wordml/cid" xmlns:w16="http://schemas.microsoft.com/office/word/2018/wordml" xmlns:w16du="http://schemas.microsoft.com/office/word/2023/wordml/word16du" xmlns:w16sdtdh="http://schemas.microsoft.com/office/word/2020/wordml/sdtdatahash" xmlns:w16sdtfl="http://schemas.microsoft.com/office/word/2024/wordml/sdtformatlock" xmlns:w16se="http://schemas.microsoft.com/office/word/2015/wordml/symex" xmlns:wpg="http://schemas.microsoft.com/office/word/2010/wordprocessingGroup" xmlns:wpi="http://schemas.microsoft.com/office/word/2010/wordprocessingInk" xmlns:wne="http://schemas.microsoft.com/office/word/2006/wordml" xmlns:wps="http://schemas.microsoft.com/office/word/2010/wordprocessingShape" mc:Ignorable="w14 w15 w16se w16cid w16 w16cex w16sdtdh w16sdtfl w16du wp14">
   <w:abstractNum w:abstractNumId="0" w15:restartNumberingAfterBreak="0">
     <w:nsid w:val="10E30F1A"/>
     <w:multiLevelType w:val="multilevel"/>
@@ -4451,7 +4112,7 @@
 </file>
 
 <file path=word/styles.xml><?xml version="1.0" encoding="utf-8"?>
-<w:styles xmlns:mc="http://schemas.openxmlformats.org/markup-compatibility/2006" xmlns:r="http://schemas.openxmlformats.org/officeDocument/2006/relationships" xmlns:w="http://schemas.openxmlformats.org/wordprocessingml/2006/main" xmlns:w14="http://schemas.microsoft.com/office/word/2010/wordml" xmlns:w15="http://schemas.microsoft.com/office/word/2012/wordml" xmlns:w16cex="http://schemas.microsoft.com/office/word/2018/wordml/cex" xmlns:w16cid="http://schemas.microsoft.com/office/word/2016/wordml/cid" xmlns:w16="http://schemas.microsoft.com/office/word/2018/wordml" xmlns:w16sdtdh="http://schemas.microsoft.com/office/word/2020/wordml/sdtdatahash" xmlns:w16se="http://schemas.microsoft.com/office/word/2015/wordml/symex" mc:Ignorable="w14 w15 w16se w16cid w16 w16cex w16sdtdh">
+<w:styles xmlns:mc="http://schemas.openxmlformats.org/markup-compatibility/2006" xmlns:r="http://schemas.openxmlformats.org/officeDocument/2006/relationships" xmlns:w="http://schemas.openxmlformats.org/wordprocessingml/2006/main" xmlns:w14="http://schemas.microsoft.com/office/word/2010/wordml" xmlns:w15="http://schemas.microsoft.com/office/word/2012/wordml" xmlns:w16cex="http://schemas.microsoft.com/office/word/2018/wordml/cex" xmlns:w16cid="http://schemas.microsoft.com/office/word/2016/wordml/cid" xmlns:w16="http://schemas.microsoft.com/office/word/2018/wordml" xmlns:w16du="http://schemas.microsoft.com/office/word/2023/wordml/word16du" xmlns:w16sdtdh="http://schemas.microsoft.com/office/word/2020/wordml/sdtdatahash" xmlns:w16sdtfl="http://schemas.microsoft.com/office/word/2024/wordml/sdtformatlock" xmlns:w16se="http://schemas.microsoft.com/office/word/2015/wordml/symex" mc:Ignorable="w14 w15 w16se w16cid w16 w16cex w16sdtdh w16sdtfl w16du">
   <w:docDefaults>
     <w:rPrDefault>
       <w:rPr>

</xml_diff>